<commit_message>
Aggiornamento test selenium TC_7.9
</commit_message>
<xml_diff>
--- a/Documentazione/TestExecutionReport_TheSpectacles.docx
+++ b/Documentazione/TestExecutionReport_TheSpectacles.docx
@@ -2372,7 +2372,6 @@
         <w:ind w:left="0"/>
         <w:rPr>
           <w:rFonts w:ascii="Cambria" w:eastAsia="MS Mincho" w:hAnsi="Cambria" w:cs="Times New Roman"/>
-          <w:noProof/>
           <w:kern w:val="0"/>
           <w:lang w:eastAsia="ja-JP"/>
         </w:rPr>
@@ -2380,7 +2379,6 @@
       <w:r>
         <w:rPr>
           <w:rFonts w:ascii="Cambria" w:eastAsia="MS Mincho" w:hAnsi="Cambria" w:cs="Times New Roman"/>
-          <w:noProof/>
           <w:kern w:val="0"/>
           <w:lang w:eastAsia="ja-JP"/>
         </w:rPr>
@@ -2389,7 +2387,6 @@
       <w:r>
         <w:rPr>
           <w:rFonts w:ascii="Cambria" w:eastAsia="MS Mincho" w:hAnsi="Cambria" w:cs="Times New Roman"/>
-          <w:noProof/>
           <w:kern w:val="0"/>
           <w:lang w:eastAsia="ja-JP"/>
         </w:rPr>
@@ -2398,7 +2395,6 @@
       <w:r>
         <w:rPr>
           <w:rFonts w:ascii="Cambria" w:eastAsia="MS Mincho" w:hAnsi="Cambria" w:cs="Times New Roman"/>
-          <w:noProof/>
           <w:kern w:val="0"/>
           <w:lang w:eastAsia="ja-JP"/>
         </w:rPr>
@@ -2414,7 +2410,6 @@
         <w:ind w:left="0"/>
         <w:rPr>
           <w:rFonts w:ascii="Cambria" w:eastAsia="MS Mincho" w:hAnsi="Cambria" w:cs="Times New Roman"/>
-          <w:noProof/>
           <w:kern w:val="0"/>
           <w:lang w:eastAsia="ja-JP"/>
         </w:rPr>
@@ -2422,7 +2417,6 @@
       <w:r>
         <w:rPr>
           <w:rFonts w:ascii="Cambria" w:eastAsia="MS Mincho" w:hAnsi="Cambria" w:cs="Times New Roman"/>
-          <w:noProof/>
           <w:kern w:val="0"/>
           <w:lang w:eastAsia="ja-JP"/>
         </w:rPr>
@@ -2431,7 +2425,6 @@
       <w:r>
         <w:rPr>
           <w:rFonts w:ascii="Cambria" w:eastAsia="MS Mincho" w:hAnsi="Cambria" w:cs="Times New Roman"/>
-          <w:noProof/>
           <w:kern w:val="0"/>
           <w:lang w:eastAsia="ja-JP"/>
         </w:rPr>
@@ -15134,14 +15127,11 @@
     <w:p/>
     <w:p>
       <w:r>
-        <w:rPr>
-          <w:noProof/>
-        </w:rPr>
         <w:drawing>
-          <wp:inline distT="0" distB="0" distL="0" distR="0" wp14:anchorId="50D8583E" wp14:editId="1C9CAAE9">
-            <wp:extent cx="6120130" cy="2056765"/>
-            <wp:effectExtent l="0" t="0" r="0" b="635"/>
-            <wp:docPr id="59" name="Picture 59" descr="Immagine che contiene testo&#10;&#10;Descrizione generata automaticamente"/>
+          <wp:inline distT="0" distB="0" distL="0" distR="0" wp14:anchorId="67A3A794" wp14:editId="56991C00">
+            <wp:extent cx="6120130" cy="2162175"/>
+            <wp:effectExtent l="0" t="0" r="0" b="9525"/>
+            <wp:docPr id="17" name="Immagine 17" descr="Immagine che contiene testo&#10;&#10;Descrizione generata automaticamente"/>
             <wp:cNvGraphicFramePr>
               <a:graphicFrameLocks xmlns:a="http://schemas.openxmlformats.org/drawingml/2006/main" noChangeAspect="1"/>
             </wp:cNvGraphicFramePr>
@@ -15149,7 +15139,7 @@
               <a:graphicData uri="http://schemas.openxmlformats.org/drawingml/2006/picture">
                 <pic:pic xmlns:pic="http://schemas.openxmlformats.org/drawingml/2006/picture">
                   <pic:nvPicPr>
-                    <pic:cNvPr id="59" name="Immagine 59" descr="Immagine che contiene testo&#10;&#10;Descrizione generata automaticamente"/>
+                    <pic:cNvPr id="17" name="Immagine 17" descr="Immagine che contiene testo&#10;&#10;Descrizione generata automaticamente"/>
                     <pic:cNvPicPr/>
                   </pic:nvPicPr>
                   <pic:blipFill>
@@ -15161,7 +15151,7 @@
                   <pic:spPr>
                     <a:xfrm>
                       <a:off x="0" y="0"/>
-                      <a:ext cx="6120130" cy="2056765"/>
+                      <a:ext cx="6120130" cy="2162175"/>
                     </a:xfrm>
                     <a:prstGeom prst="rect">
                       <a:avLst/>
@@ -15573,15 +15563,12 @@
     <w:p/>
     <w:p>
       <w:r>
-        <w:rPr>
-          <w:noProof/>
-        </w:rPr>
         <w:lastRenderedPageBreak/>
         <w:drawing>
-          <wp:inline distT="0" distB="0" distL="0" distR="0" wp14:anchorId="5E03E292" wp14:editId="53088E14">
-            <wp:extent cx="6120130" cy="2098675"/>
-            <wp:effectExtent l="0" t="0" r="0" b="0"/>
-            <wp:docPr id="67" name="Picture 67"/>
+          <wp:inline distT="0" distB="0" distL="0" distR="0" wp14:anchorId="32C5B6E0" wp14:editId="06403E07">
+            <wp:extent cx="6120130" cy="2167890"/>
+            <wp:effectExtent l="0" t="0" r="0" b="3810"/>
+            <wp:docPr id="60" name="Immagine 60" descr="Immagine che contiene testo&#10;&#10;Descrizione generata automaticamente"/>
             <wp:cNvGraphicFramePr>
               <a:graphicFrameLocks xmlns:a="http://schemas.openxmlformats.org/drawingml/2006/main" noChangeAspect="1"/>
             </wp:cNvGraphicFramePr>
@@ -15589,7 +15576,7 @@
               <a:graphicData uri="http://schemas.openxmlformats.org/drawingml/2006/picture">
                 <pic:pic xmlns:pic="http://schemas.openxmlformats.org/drawingml/2006/picture">
                   <pic:nvPicPr>
-                    <pic:cNvPr id="1" name=""/>
+                    <pic:cNvPr id="60" name="Immagine 60" descr="Immagine che contiene testo&#10;&#10;Descrizione generata automaticamente"/>
                     <pic:cNvPicPr/>
                   </pic:nvPicPr>
                   <pic:blipFill>
@@ -15601,7 +15588,7 @@
                   <pic:spPr>
                     <a:xfrm>
                       <a:off x="0" y="0"/>
-                      <a:ext cx="6120130" cy="2098675"/>
+                      <a:ext cx="6120130" cy="2167890"/>
                     </a:xfrm>
                     <a:prstGeom prst="rect">
                       <a:avLst/>
@@ -17389,402 +17376,6 @@
       </w:r>
     </w:p>
     <w:p/>
-    <w:tbl>
-      <w:tblPr>
-        <w:tblStyle w:val="Grigliatabella"/>
-        <w:tblW w:w="9751" w:type="dxa"/>
-        <w:tblInd w:w="-5" w:type="dxa"/>
-        <w:tblLook w:val="04A0" w:firstRow="1" w:lastRow="0" w:firstColumn="1" w:lastColumn="0" w:noHBand="0" w:noVBand="1"/>
-      </w:tblPr>
-      <w:tblGrid>
-        <w:gridCol w:w="3194"/>
-        <w:gridCol w:w="6557"/>
-      </w:tblGrid>
-      <w:tr>
-        <w:trPr>
-          <w:trHeight w:val="495"/>
-        </w:trPr>
-        <w:tc>
-          <w:tcPr>
-            <w:tcW w:w="3194" w:type="dxa"/>
-            <w:shd w:val="clear" w:color="auto" w:fill="2F5496" w:themeFill="accent1" w:themeFillShade="BF"/>
-          </w:tcPr>
-          <w:p>
-            <w:pPr>
-              <w:spacing w:before="120"/>
-              <w:jc w:val="center"/>
-              <w:rPr>
-                <w:color w:val="FFFFFF" w:themeColor="background1"/>
-                <w:sz w:val="28"/>
-                <w:szCs w:val="28"/>
-              </w:rPr>
-            </w:pPr>
-            <w:r>
-              <w:rPr>
-                <w:color w:val="FFFFFF" w:themeColor="background1"/>
-                <w:sz w:val="28"/>
-                <w:szCs w:val="28"/>
-              </w:rPr>
-              <w:t>Nome</w:t>
-            </w:r>
-          </w:p>
-        </w:tc>
-        <w:tc>
-          <w:tcPr>
-            <w:tcW w:w="6557" w:type="dxa"/>
-          </w:tcPr>
-          <w:p>
-            <w:pPr>
-              <w:spacing w:before="120"/>
-              <w:rPr>
-                <w:sz w:val="28"/>
-                <w:szCs w:val="28"/>
-                <w:u w:val="single"/>
-              </w:rPr>
-            </w:pPr>
-            <w:r>
-              <w:rPr>
-                <w:sz w:val="28"/>
-                <w:szCs w:val="28"/>
-              </w:rPr>
-              <w:t>TC_</w:t>
-            </w:r>
-            <w:r>
-              <w:rPr>
-                <w:sz w:val="28"/>
-                <w:szCs w:val="28"/>
-              </w:rPr>
-              <w:t>7.9</w:t>
-            </w:r>
-          </w:p>
-        </w:tc>
-      </w:tr>
-      <w:tr>
-        <w:trPr>
-          <w:trHeight w:val="574"/>
-        </w:trPr>
-        <w:tc>
-          <w:tcPr>
-            <w:tcW w:w="3194" w:type="dxa"/>
-            <w:shd w:val="clear" w:color="auto" w:fill="2F5496" w:themeFill="accent1" w:themeFillShade="BF"/>
-          </w:tcPr>
-          <w:p>
-            <w:pPr>
-              <w:spacing w:before="120"/>
-              <w:jc w:val="center"/>
-              <w:rPr>
-                <w:color w:val="FFFFFF" w:themeColor="background1"/>
-                <w:sz w:val="28"/>
-                <w:szCs w:val="28"/>
-              </w:rPr>
-            </w:pPr>
-            <w:r>
-              <w:rPr>
-                <w:color w:val="FFFFFF" w:themeColor="background1"/>
-                <w:sz w:val="28"/>
-                <w:szCs w:val="28"/>
-              </w:rPr>
-              <w:t>Data</w:t>
-            </w:r>
-          </w:p>
-        </w:tc>
-        <w:tc>
-          <w:tcPr>
-            <w:tcW w:w="6557" w:type="dxa"/>
-          </w:tcPr>
-          <w:p>
-            <w:pPr>
-              <w:spacing w:before="120"/>
-              <w:rPr>
-                <w:sz w:val="28"/>
-                <w:szCs w:val="28"/>
-              </w:rPr>
-            </w:pPr>
-            <w:r>
-              <w:rPr>
-                <w:sz w:val="28"/>
-                <w:szCs w:val="28"/>
-              </w:rPr>
-              <w:t>1</w:t>
-            </w:r>
-            <w:r>
-              <w:rPr>
-                <w:sz w:val="28"/>
-                <w:szCs w:val="28"/>
-              </w:rPr>
-              <w:t>4</w:t>
-            </w:r>
-            <w:r>
-              <w:rPr>
-                <w:sz w:val="28"/>
-                <w:szCs w:val="28"/>
-              </w:rPr>
-              <w:t>/02/2023</w:t>
-            </w:r>
-          </w:p>
-        </w:tc>
-      </w:tr>
-      <w:tr>
-        <w:trPr>
-          <w:trHeight w:val="554"/>
-        </w:trPr>
-        <w:tc>
-          <w:tcPr>
-            <w:tcW w:w="3194" w:type="dxa"/>
-            <w:shd w:val="clear" w:color="auto" w:fill="2F5496" w:themeFill="accent1" w:themeFillShade="BF"/>
-          </w:tcPr>
-          <w:p>
-            <w:pPr>
-              <w:spacing w:before="120"/>
-              <w:jc w:val="center"/>
-              <w:rPr>
-                <w:color w:val="FFFFFF" w:themeColor="background1"/>
-                <w:sz w:val="28"/>
-                <w:szCs w:val="28"/>
-              </w:rPr>
-            </w:pPr>
-            <w:r>
-              <w:rPr>
-                <w:color w:val="FFFFFF" w:themeColor="background1"/>
-                <w:sz w:val="28"/>
-                <w:szCs w:val="28"/>
-              </w:rPr>
-              <w:t>Tester</w:t>
-            </w:r>
-          </w:p>
-        </w:tc>
-        <w:tc>
-          <w:tcPr>
-            <w:tcW w:w="6557" w:type="dxa"/>
-          </w:tcPr>
-          <w:p>
-            <w:pPr>
-              <w:spacing w:before="120"/>
-              <w:rPr>
-                <w:sz w:val="28"/>
-                <w:szCs w:val="28"/>
-              </w:rPr>
-            </w:pPr>
-            <w:r>
-              <w:rPr>
-                <w:sz w:val="28"/>
-                <w:szCs w:val="28"/>
-              </w:rPr>
-              <w:t>Luca Di Meglio</w:t>
-            </w:r>
-          </w:p>
-        </w:tc>
-      </w:tr>
-      <w:tr>
-        <w:trPr>
-          <w:trHeight w:val="548"/>
-        </w:trPr>
-        <w:tc>
-          <w:tcPr>
-            <w:tcW w:w="3194" w:type="dxa"/>
-            <w:shd w:val="clear" w:color="auto" w:fill="2F5496" w:themeFill="accent1" w:themeFillShade="BF"/>
-          </w:tcPr>
-          <w:p>
-            <w:pPr>
-              <w:spacing w:before="120"/>
-              <w:jc w:val="center"/>
-              <w:rPr>
-                <w:color w:val="FFFFFF" w:themeColor="background1"/>
-                <w:sz w:val="28"/>
-                <w:szCs w:val="28"/>
-              </w:rPr>
-            </w:pPr>
-            <w:r>
-              <w:rPr>
-                <w:color w:val="FFFFFF" w:themeColor="background1"/>
-                <w:sz w:val="28"/>
-                <w:szCs w:val="28"/>
-              </w:rPr>
-              <w:t>Output Atteso</w:t>
-            </w:r>
-          </w:p>
-        </w:tc>
-        <w:tc>
-          <w:tcPr>
-            <w:tcW w:w="6557" w:type="dxa"/>
-            <w:shd w:val="clear" w:color="auto" w:fill="FD3D3D"/>
-          </w:tcPr>
-          <w:p>
-            <w:pPr>
-              <w:spacing w:before="120"/>
-              <w:rPr>
-                <w:sz w:val="28"/>
-                <w:szCs w:val="28"/>
-              </w:rPr>
-            </w:pPr>
-            <w:r>
-              <w:rPr>
-                <w:sz w:val="28"/>
-                <w:szCs w:val="28"/>
-              </w:rPr>
-              <w:t>Visualizzazione messaggio di errore</w:t>
-            </w:r>
-          </w:p>
-        </w:tc>
-      </w:tr>
-      <w:tr>
-        <w:trPr>
-          <w:trHeight w:val="556"/>
-        </w:trPr>
-        <w:tc>
-          <w:tcPr>
-            <w:tcW w:w="3194" w:type="dxa"/>
-            <w:shd w:val="clear" w:color="auto" w:fill="2F5496" w:themeFill="accent1" w:themeFillShade="BF"/>
-          </w:tcPr>
-          <w:p>
-            <w:pPr>
-              <w:spacing w:before="120"/>
-              <w:jc w:val="center"/>
-              <w:rPr>
-                <w:color w:val="FFFFFF" w:themeColor="background1"/>
-                <w:sz w:val="28"/>
-                <w:szCs w:val="28"/>
-              </w:rPr>
-            </w:pPr>
-            <w:r>
-              <w:rPr>
-                <w:color w:val="FFFFFF" w:themeColor="background1"/>
-                <w:sz w:val="28"/>
-                <w:szCs w:val="28"/>
-              </w:rPr>
-              <w:lastRenderedPageBreak/>
-              <w:t>Output Sistema</w:t>
-            </w:r>
-          </w:p>
-        </w:tc>
-        <w:tc>
-          <w:tcPr>
-            <w:tcW w:w="6557" w:type="dxa"/>
-            <w:shd w:val="clear" w:color="auto" w:fill="FD3D3D"/>
-          </w:tcPr>
-          <w:p>
-            <w:pPr>
-              <w:spacing w:before="120"/>
-              <w:rPr>
-                <w:sz w:val="28"/>
-                <w:szCs w:val="28"/>
-                <w:u w:val="single"/>
-              </w:rPr>
-            </w:pPr>
-            <w:r>
-              <w:rPr>
-                <w:sz w:val="28"/>
-                <w:szCs w:val="28"/>
-              </w:rPr>
-              <w:t>Visualizzazione messaggio di errore</w:t>
-            </w:r>
-          </w:p>
-        </w:tc>
-      </w:tr>
-      <w:tr>
-        <w:trPr>
-          <w:trHeight w:val="556"/>
-        </w:trPr>
-        <w:tc>
-          <w:tcPr>
-            <w:tcW w:w="3194" w:type="dxa"/>
-            <w:shd w:val="clear" w:color="auto" w:fill="2F5496" w:themeFill="accent1" w:themeFillShade="BF"/>
-          </w:tcPr>
-          <w:p>
-            <w:pPr>
-              <w:spacing w:before="120"/>
-              <w:jc w:val="center"/>
-              <w:rPr>
-                <w:color w:val="FFFFFF" w:themeColor="background1"/>
-                <w:sz w:val="28"/>
-                <w:szCs w:val="28"/>
-              </w:rPr>
-            </w:pPr>
-            <w:r>
-              <w:rPr>
-                <w:color w:val="FFFFFF" w:themeColor="background1"/>
-                <w:sz w:val="28"/>
-                <w:szCs w:val="28"/>
-              </w:rPr>
-              <w:t>Esito</w:t>
-            </w:r>
-          </w:p>
-        </w:tc>
-        <w:tc>
-          <w:tcPr>
-            <w:tcW w:w="6557" w:type="dxa"/>
-            <w:shd w:val="clear" w:color="auto" w:fill="00B050"/>
-          </w:tcPr>
-          <w:p>
-            <w:pPr>
-              <w:spacing w:before="120"/>
-              <w:rPr>
-                <w:sz w:val="28"/>
-                <w:szCs w:val="28"/>
-              </w:rPr>
-            </w:pPr>
-            <w:r>
-              <w:rPr>
-                <w:sz w:val="28"/>
-                <w:szCs w:val="28"/>
-              </w:rPr>
-              <w:t>Corretto</w:t>
-            </w:r>
-          </w:p>
-        </w:tc>
-      </w:tr>
-      <w:tr>
-        <w:trPr>
-          <w:trHeight w:val="556"/>
-        </w:trPr>
-        <w:tc>
-          <w:tcPr>
-            <w:tcW w:w="3194" w:type="dxa"/>
-            <w:shd w:val="clear" w:color="auto" w:fill="2F5496" w:themeFill="accent1" w:themeFillShade="BF"/>
-          </w:tcPr>
-          <w:p>
-            <w:pPr>
-              <w:spacing w:before="120"/>
-              <w:jc w:val="center"/>
-              <w:rPr>
-                <w:color w:val="FFFFFF" w:themeColor="background1"/>
-                <w:sz w:val="28"/>
-                <w:szCs w:val="28"/>
-              </w:rPr>
-            </w:pPr>
-            <w:r>
-              <w:rPr>
-                <w:color w:val="FFFFFF" w:themeColor="background1"/>
-                <w:sz w:val="28"/>
-                <w:szCs w:val="28"/>
-              </w:rPr>
-              <w:t>Numero Prove</w:t>
-            </w:r>
-          </w:p>
-        </w:tc>
-        <w:tc>
-          <w:tcPr>
-            <w:tcW w:w="6557" w:type="dxa"/>
-          </w:tcPr>
-          <w:p>
-            <w:pPr>
-              <w:spacing w:before="120"/>
-              <w:rPr>
-                <w:sz w:val="28"/>
-                <w:szCs w:val="28"/>
-              </w:rPr>
-            </w:pPr>
-            <w:r>
-              <w:rPr>
-                <w:sz w:val="28"/>
-                <w:szCs w:val="28"/>
-              </w:rPr>
-              <w:t>4</w:t>
-            </w:r>
-          </w:p>
-        </w:tc>
-      </w:tr>
-    </w:tbl>
     <w:p/>
     <w:p/>
     <w:p/>
@@ -17853,7 +17444,14 @@
                 <w:sz w:val="28"/>
                 <w:szCs w:val="28"/>
               </w:rPr>
-              <w:t>7.10</w:t>
+              <w:t>7.</w:t>
+            </w:r>
+            <w:r>
+              <w:rPr>
+                <w:sz w:val="28"/>
+                <w:szCs w:val="28"/>
+              </w:rPr>
+              <w:t>9</w:t>
             </w:r>
           </w:p>
         </w:tc>
@@ -17999,6 +17597,7 @@
                 <w:sz w:val="28"/>
                 <w:szCs w:val="28"/>
               </w:rPr>
+              <w:lastRenderedPageBreak/>
               <w:t>Output Atteso</w:t>
             </w:r>
           </w:p>
@@ -18006,7 +17605,7 @@
         <w:tc>
           <w:tcPr>
             <w:tcW w:w="6557" w:type="dxa"/>
-            <w:shd w:val="clear" w:color="auto" w:fill="FD3D3D"/>
+            <w:shd w:val="clear" w:color="auto" w:fill="00B050"/>
           </w:tcPr>
           <w:p>
             <w:pPr>
@@ -18065,7 +17664,7 @@
         <w:tc>
           <w:tcPr>
             <w:tcW w:w="6557" w:type="dxa"/>
-            <w:shd w:val="clear" w:color="auto" w:fill="FD3D3D"/>
+            <w:shd w:val="clear" w:color="auto" w:fill="00B050"/>
           </w:tcPr>
           <w:p>
             <w:pPr>
@@ -18467,7 +18066,6 @@
                 <w:sz w:val="28"/>
                 <w:szCs w:val="28"/>
               </w:rPr>
-              <w:lastRenderedPageBreak/>
               <w:t>Output Atteso</w:t>
             </w:r>
           </w:p>
@@ -18732,6 +18330,7 @@
                 <w:sz w:val="28"/>
                 <w:szCs w:val="28"/>
               </w:rPr>
+              <w:lastRenderedPageBreak/>
               <w:t>Nome</w:t>
             </w:r>
           </w:p>
@@ -19245,7 +18844,6 @@
           <w:sz w:val="28"/>
           <w:szCs w:val="28"/>
         </w:rPr>
-        <w:lastRenderedPageBreak/>
         <w:t xml:space="preserve">Package </w:t>
       </w:r>
       <w:proofErr w:type="spellStart"/>
@@ -19441,6 +19039,7 @@
           <w:sz w:val="28"/>
           <w:szCs w:val="28"/>
         </w:rPr>
+        <w:lastRenderedPageBreak/>
         <w:drawing>
           <wp:inline distT="0" distB="0" distL="0" distR="0" wp14:anchorId="2CA1A70F" wp14:editId="5092A39E">
             <wp:extent cx="6120130" cy="883285"/>
@@ -19936,6 +19535,7 @@
     <w:p/>
     <w:p>
       <w:r>
+        <w:lastRenderedPageBreak/>
         <w:t xml:space="preserve">Di seguito sono riportati i risultati dei test di integrazione tra le </w:t>
       </w:r>
       <w:proofErr w:type="spellStart"/>
@@ -20336,12 +19936,11 @@
         <w:rPr>
           <w:noProof/>
         </w:rPr>
-        <w:lastRenderedPageBreak/>
         <w:drawing>
           <wp:inline distT="0" distB="0" distL="0" distR="0" wp14:anchorId="5F6E1CC9" wp14:editId="7ACAC22A">
             <wp:extent cx="6120130" cy="714375"/>
             <wp:effectExtent l="0" t="0" r="0" b="9525"/>
-            <wp:docPr id="28" name="Immagine 28"/>
+            <wp:docPr id="28" name="Picture 28"/>
             <wp:cNvGraphicFramePr>
               <a:graphicFrameLocks xmlns:a="http://schemas.openxmlformats.org/drawingml/2006/main" noChangeAspect="1"/>
             </wp:cNvGraphicFramePr>
@@ -20393,7 +19992,7 @@
           <wp:inline distT="0" distB="0" distL="0" distR="0" wp14:anchorId="3214A6E6" wp14:editId="41C93AEA">
             <wp:extent cx="6120130" cy="540385"/>
             <wp:effectExtent l="0" t="0" r="0" b="0"/>
-            <wp:docPr id="29" name="Immagine 29"/>
+            <wp:docPr id="29" name="Picture 29"/>
             <wp:cNvGraphicFramePr>
               <a:graphicFrameLocks xmlns:a="http://schemas.openxmlformats.org/drawingml/2006/main" noChangeAspect="1"/>
             </wp:cNvGraphicFramePr>
@@ -20582,6 +20181,7 @@
                 <w:sz w:val="28"/>
                 <w:szCs w:val="28"/>
               </w:rPr>
+              <w:lastRenderedPageBreak/>
               <w:t>Tester</w:t>
             </w:r>
           </w:p>
@@ -21701,6 +21301,7 @@
                 <w:sz w:val="28"/>
                 <w:szCs w:val="28"/>
               </w:rPr>
+              <w:lastRenderedPageBreak/>
               <w:t>Anomalie</w:t>
             </w:r>
           </w:p>
@@ -25610,9 +25211,16 @@
 <file path=customXml/itemProps1.xml><?xml version="1.0" encoding="utf-8"?>
 <ds:datastoreItem xmlns:ds="http://schemas.openxmlformats.org/officeDocument/2006/customXml" ds:itemID="{A18A0A00-AD91-4246-A58A-A1A83FF287AB}">
   <ds:schemaRefs>
+    <ds:schemaRef ds:uri="http://purl.org/dc/elements/1.1/"/>
+    <ds:schemaRef ds:uri="cad3c75a-58d7-40e3-abd0-865ba3ea7957"/>
+    <ds:schemaRef ds:uri="http://www.w3.org/XML/1998/namespace"/>
+    <ds:schemaRef ds:uri="http://purl.org/dc/terms/"/>
+    <ds:schemaRef ds:uri="http://schemas.openxmlformats.org/package/2006/metadata/core-properties"/>
+    <ds:schemaRef ds:uri="http://schemas.microsoft.com/office/2006/documentManagement/types"/>
+    <ds:schemaRef ds:uri="http://schemas.microsoft.com/office/infopath/2007/PartnerControls"/>
+    <ds:schemaRef ds:uri="cff42edc-c61c-4f4e-a404-7f98bf7ffabe"/>
     <ds:schemaRef ds:uri="http://schemas.microsoft.com/office/2006/metadata/properties"/>
-    <ds:schemaRef ds:uri="http://schemas.microsoft.com/office/infopath/2007/PartnerControls"/>
-    <ds:schemaRef ds:uri="cad3c75a-58d7-40e3-abd0-865ba3ea7957"/>
+    <ds:schemaRef ds:uri="http://purl.org/dc/dcmitype/"/>
   </ds:schemaRefs>
 </ds:datastoreItem>
 </file>

</xml_diff>

<commit_message>
Aggiunta TC_9.1 E 9.2
</commit_message>
<xml_diff>
--- a/Documentazione/TestExecutionReport_TheSpectacles.docx
+++ b/Documentazione/TestExecutionReport_TheSpectacles.docx
@@ -15134,7 +15134,7 @@
           <wp:inline distT="0" distB="0" distL="0" distR="0" wp14:anchorId="67A3A794" wp14:editId="56991C00">
             <wp:extent cx="6120130" cy="2162175"/>
             <wp:effectExtent l="0" t="0" r="0" b="9525"/>
-            <wp:docPr id="17" name="Immagine 17" descr="Immagine che contiene testo&#10;&#10;Descrizione generata automaticamente"/>
+            <wp:docPr id="17" name="Picture 17" descr="Immagine che contiene testo&#10;&#10;Descrizione generata automaticamente"/>
             <wp:cNvGraphicFramePr>
               <a:graphicFrameLocks xmlns:a="http://schemas.openxmlformats.org/drawingml/2006/main" noChangeAspect="1"/>
             </wp:cNvGraphicFramePr>
@@ -15574,7 +15574,7 @@
           <wp:inline distT="0" distB="0" distL="0" distR="0" wp14:anchorId="32C5B6E0" wp14:editId="06403E07">
             <wp:extent cx="6120130" cy="2167890"/>
             <wp:effectExtent l="0" t="0" r="0" b="3810"/>
-            <wp:docPr id="60" name="Immagine 60" descr="Immagine che contiene testo&#10;&#10;Descrizione generata automaticamente"/>
+            <wp:docPr id="60" name="Picture 60" descr="Immagine che contiene testo&#10;&#10;Descrizione generata automaticamente"/>
             <wp:cNvGraphicFramePr>
               <a:graphicFrameLocks xmlns:a="http://schemas.openxmlformats.org/drawingml/2006/main" noChangeAspect="1"/>
             </wp:cNvGraphicFramePr>
@@ -18751,6 +18751,929 @@
     <w:p/>
     <w:p>
       <w:pPr>
+        <w:pStyle w:val="Titolo2"/>
+        <w:numPr>
+          <w:ilvl w:val="1"/>
+          <w:numId w:val="1"/>
+        </w:numPr>
+        <w:rPr>
+          <w:noProof/>
+        </w:rPr>
+      </w:pPr>
+      <w:r>
+        <w:rPr>
+          <w:noProof/>
+        </w:rPr>
+        <w:t>Mostra catalogo</w:t>
+      </w:r>
+    </w:p>
+    <w:tbl>
+      <w:tblPr>
+        <w:tblStyle w:val="Grigliatabella"/>
+        <w:tblW w:w="9751" w:type="dxa"/>
+        <w:tblInd w:w="-5" w:type="dxa"/>
+        <w:tblLook w:val="04A0" w:firstRow="1" w:lastRow="0" w:firstColumn="1" w:lastColumn="0" w:noHBand="0" w:noVBand="1"/>
+      </w:tblPr>
+      <w:tblGrid>
+        <w:gridCol w:w="3194"/>
+        <w:gridCol w:w="6557"/>
+      </w:tblGrid>
+      <w:tr>
+        <w:trPr>
+          <w:trHeight w:val="495"/>
+        </w:trPr>
+        <w:tc>
+          <w:tcPr>
+            <w:tcW w:w="3194" w:type="dxa"/>
+            <w:shd w:val="clear" w:color="auto" w:fill="2F5496" w:themeFill="accent1" w:themeFillShade="BF"/>
+          </w:tcPr>
+          <w:p>
+            <w:pPr>
+              <w:spacing w:before="120"/>
+              <w:jc w:val="center"/>
+              <w:rPr>
+                <w:color w:val="FFFFFF" w:themeColor="background1"/>
+                <w:sz w:val="28"/>
+                <w:szCs w:val="28"/>
+              </w:rPr>
+            </w:pPr>
+            <w:r>
+              <w:rPr>
+                <w:color w:val="FFFFFF" w:themeColor="background1"/>
+                <w:sz w:val="28"/>
+                <w:szCs w:val="28"/>
+              </w:rPr>
+              <w:t>Nome</w:t>
+            </w:r>
+          </w:p>
+        </w:tc>
+        <w:tc>
+          <w:tcPr>
+            <w:tcW w:w="6557" w:type="dxa"/>
+          </w:tcPr>
+          <w:p>
+            <w:pPr>
+              <w:spacing w:before="120"/>
+              <w:rPr>
+                <w:sz w:val="28"/>
+                <w:szCs w:val="28"/>
+              </w:rPr>
+            </w:pPr>
+            <w:r>
+              <w:rPr>
+                <w:sz w:val="28"/>
+                <w:szCs w:val="28"/>
+              </w:rPr>
+              <w:t>TC_</w:t>
+            </w:r>
+            <w:r>
+              <w:rPr>
+                <w:sz w:val="28"/>
+                <w:szCs w:val="28"/>
+              </w:rPr>
+              <w:t>9.1</w:t>
+            </w:r>
+          </w:p>
+        </w:tc>
+      </w:tr>
+      <w:tr>
+        <w:trPr>
+          <w:trHeight w:val="574"/>
+        </w:trPr>
+        <w:tc>
+          <w:tcPr>
+            <w:tcW w:w="3194" w:type="dxa"/>
+            <w:shd w:val="clear" w:color="auto" w:fill="2F5496" w:themeFill="accent1" w:themeFillShade="BF"/>
+          </w:tcPr>
+          <w:p>
+            <w:pPr>
+              <w:spacing w:before="120"/>
+              <w:jc w:val="center"/>
+              <w:rPr>
+                <w:color w:val="FFFFFF" w:themeColor="background1"/>
+                <w:sz w:val="28"/>
+                <w:szCs w:val="28"/>
+              </w:rPr>
+            </w:pPr>
+            <w:r>
+              <w:rPr>
+                <w:color w:val="FFFFFF" w:themeColor="background1"/>
+                <w:sz w:val="28"/>
+                <w:szCs w:val="28"/>
+              </w:rPr>
+              <w:t>Data</w:t>
+            </w:r>
+          </w:p>
+        </w:tc>
+        <w:tc>
+          <w:tcPr>
+            <w:tcW w:w="6557" w:type="dxa"/>
+          </w:tcPr>
+          <w:p>
+            <w:pPr>
+              <w:spacing w:before="120"/>
+              <w:rPr>
+                <w:sz w:val="28"/>
+                <w:szCs w:val="28"/>
+              </w:rPr>
+            </w:pPr>
+            <w:r>
+              <w:rPr>
+                <w:sz w:val="28"/>
+                <w:szCs w:val="28"/>
+              </w:rPr>
+              <w:t>1</w:t>
+            </w:r>
+            <w:r>
+              <w:rPr>
+                <w:sz w:val="28"/>
+                <w:szCs w:val="28"/>
+              </w:rPr>
+              <w:t>3</w:t>
+            </w:r>
+            <w:r>
+              <w:rPr>
+                <w:sz w:val="28"/>
+                <w:szCs w:val="28"/>
+              </w:rPr>
+              <w:t>/02/2023</w:t>
+            </w:r>
+          </w:p>
+        </w:tc>
+      </w:tr>
+      <w:tr>
+        <w:trPr>
+          <w:trHeight w:val="554"/>
+        </w:trPr>
+        <w:tc>
+          <w:tcPr>
+            <w:tcW w:w="3194" w:type="dxa"/>
+            <w:shd w:val="clear" w:color="auto" w:fill="2F5496" w:themeFill="accent1" w:themeFillShade="BF"/>
+          </w:tcPr>
+          <w:p>
+            <w:pPr>
+              <w:spacing w:before="120"/>
+              <w:jc w:val="center"/>
+              <w:rPr>
+                <w:color w:val="FFFFFF" w:themeColor="background1"/>
+                <w:sz w:val="28"/>
+                <w:szCs w:val="28"/>
+              </w:rPr>
+            </w:pPr>
+            <w:r>
+              <w:rPr>
+                <w:color w:val="FFFFFF" w:themeColor="background1"/>
+                <w:sz w:val="28"/>
+                <w:szCs w:val="28"/>
+              </w:rPr>
+              <w:t>Tester</w:t>
+            </w:r>
+          </w:p>
+        </w:tc>
+        <w:tc>
+          <w:tcPr>
+            <w:tcW w:w="6557" w:type="dxa"/>
+          </w:tcPr>
+          <w:p>
+            <w:pPr>
+              <w:spacing w:before="120"/>
+              <w:rPr>
+                <w:sz w:val="28"/>
+                <w:szCs w:val="28"/>
+              </w:rPr>
+            </w:pPr>
+            <w:r>
+              <w:rPr>
+                <w:sz w:val="28"/>
+                <w:szCs w:val="28"/>
+              </w:rPr>
+              <w:t>Luca Di Meglio</w:t>
+            </w:r>
+          </w:p>
+        </w:tc>
+      </w:tr>
+      <w:tr>
+        <w:trPr>
+          <w:trHeight w:val="548"/>
+        </w:trPr>
+        <w:tc>
+          <w:tcPr>
+            <w:tcW w:w="3194" w:type="dxa"/>
+            <w:shd w:val="clear" w:color="auto" w:fill="2F5496" w:themeFill="accent1" w:themeFillShade="BF"/>
+          </w:tcPr>
+          <w:p>
+            <w:pPr>
+              <w:spacing w:before="120"/>
+              <w:jc w:val="center"/>
+              <w:rPr>
+                <w:color w:val="FFFFFF" w:themeColor="background1"/>
+                <w:sz w:val="28"/>
+                <w:szCs w:val="28"/>
+              </w:rPr>
+            </w:pPr>
+            <w:r>
+              <w:rPr>
+                <w:color w:val="FFFFFF" w:themeColor="background1"/>
+                <w:sz w:val="28"/>
+                <w:szCs w:val="28"/>
+              </w:rPr>
+              <w:t>Output Atteso</w:t>
+            </w:r>
+          </w:p>
+        </w:tc>
+        <w:tc>
+          <w:tcPr>
+            <w:tcW w:w="6557" w:type="dxa"/>
+            <w:shd w:val="clear" w:color="auto" w:fill="FD3D3D"/>
+          </w:tcPr>
+          <w:p>
+            <w:pPr>
+              <w:spacing w:before="120"/>
+              <w:rPr>
+                <w:sz w:val="28"/>
+                <w:szCs w:val="28"/>
+              </w:rPr>
+            </w:pPr>
+            <w:r>
+              <w:rPr>
+                <w:sz w:val="28"/>
+                <w:szCs w:val="28"/>
+              </w:rPr>
+              <w:t xml:space="preserve">Pagina </w:t>
+            </w:r>
+            <w:r>
+              <w:rPr>
+                <w:sz w:val="28"/>
+                <w:szCs w:val="28"/>
+              </w:rPr>
+              <w:t>del</w:t>
+            </w:r>
+            <w:r>
+              <w:rPr>
+                <w:sz w:val="28"/>
+                <w:szCs w:val="28"/>
+              </w:rPr>
+              <w:t xml:space="preserve"> catalogo vuota</w:t>
+            </w:r>
+          </w:p>
+        </w:tc>
+      </w:tr>
+      <w:tr>
+        <w:trPr>
+          <w:trHeight w:val="556"/>
+        </w:trPr>
+        <w:tc>
+          <w:tcPr>
+            <w:tcW w:w="3194" w:type="dxa"/>
+            <w:shd w:val="clear" w:color="auto" w:fill="2F5496" w:themeFill="accent1" w:themeFillShade="BF"/>
+          </w:tcPr>
+          <w:p>
+            <w:pPr>
+              <w:spacing w:before="120"/>
+              <w:jc w:val="center"/>
+              <w:rPr>
+                <w:color w:val="FFFFFF" w:themeColor="background1"/>
+                <w:sz w:val="28"/>
+                <w:szCs w:val="28"/>
+              </w:rPr>
+            </w:pPr>
+            <w:r>
+              <w:rPr>
+                <w:color w:val="FFFFFF" w:themeColor="background1"/>
+                <w:sz w:val="28"/>
+                <w:szCs w:val="28"/>
+              </w:rPr>
+              <w:t>Output Sistema</w:t>
+            </w:r>
+          </w:p>
+        </w:tc>
+        <w:tc>
+          <w:tcPr>
+            <w:tcW w:w="6557" w:type="dxa"/>
+            <w:shd w:val="clear" w:color="auto" w:fill="FD3D3D"/>
+          </w:tcPr>
+          <w:p>
+            <w:pPr>
+              <w:spacing w:before="120"/>
+              <w:rPr>
+                <w:sz w:val="28"/>
+                <w:szCs w:val="28"/>
+                <w:u w:val="single"/>
+              </w:rPr>
+            </w:pPr>
+            <w:r>
+              <w:rPr>
+                <w:sz w:val="28"/>
+                <w:szCs w:val="28"/>
+              </w:rPr>
+              <w:t xml:space="preserve">Pagina </w:t>
+            </w:r>
+            <w:r>
+              <w:rPr>
+                <w:sz w:val="28"/>
+                <w:szCs w:val="28"/>
+              </w:rPr>
+              <w:t>del catalogo vuota</w:t>
+            </w:r>
+          </w:p>
+        </w:tc>
+      </w:tr>
+      <w:tr>
+        <w:trPr>
+          <w:trHeight w:val="556"/>
+        </w:trPr>
+        <w:tc>
+          <w:tcPr>
+            <w:tcW w:w="3194" w:type="dxa"/>
+            <w:shd w:val="clear" w:color="auto" w:fill="2F5496" w:themeFill="accent1" w:themeFillShade="BF"/>
+          </w:tcPr>
+          <w:p>
+            <w:pPr>
+              <w:spacing w:before="120"/>
+              <w:jc w:val="center"/>
+              <w:rPr>
+                <w:color w:val="FFFFFF" w:themeColor="background1"/>
+                <w:sz w:val="28"/>
+                <w:szCs w:val="28"/>
+              </w:rPr>
+            </w:pPr>
+            <w:r>
+              <w:rPr>
+                <w:color w:val="FFFFFF" w:themeColor="background1"/>
+                <w:sz w:val="28"/>
+                <w:szCs w:val="28"/>
+              </w:rPr>
+              <w:t>Esito</w:t>
+            </w:r>
+          </w:p>
+        </w:tc>
+        <w:tc>
+          <w:tcPr>
+            <w:tcW w:w="6557" w:type="dxa"/>
+            <w:shd w:val="clear" w:color="auto" w:fill="00B050"/>
+          </w:tcPr>
+          <w:p>
+            <w:pPr>
+              <w:spacing w:before="120"/>
+              <w:rPr>
+                <w:sz w:val="28"/>
+                <w:szCs w:val="28"/>
+              </w:rPr>
+            </w:pPr>
+            <w:r>
+              <w:rPr>
+                <w:sz w:val="28"/>
+                <w:szCs w:val="28"/>
+              </w:rPr>
+              <w:t>Corretto</w:t>
+            </w:r>
+          </w:p>
+        </w:tc>
+      </w:tr>
+      <w:tr>
+        <w:trPr>
+          <w:trHeight w:val="556"/>
+        </w:trPr>
+        <w:tc>
+          <w:tcPr>
+            <w:tcW w:w="3194" w:type="dxa"/>
+            <w:shd w:val="clear" w:color="auto" w:fill="2F5496" w:themeFill="accent1" w:themeFillShade="BF"/>
+          </w:tcPr>
+          <w:p>
+            <w:pPr>
+              <w:spacing w:before="120"/>
+              <w:jc w:val="center"/>
+              <w:rPr>
+                <w:color w:val="FFFFFF" w:themeColor="background1"/>
+                <w:sz w:val="28"/>
+                <w:szCs w:val="28"/>
+              </w:rPr>
+            </w:pPr>
+            <w:r>
+              <w:rPr>
+                <w:color w:val="FFFFFF" w:themeColor="background1"/>
+                <w:sz w:val="28"/>
+                <w:szCs w:val="28"/>
+              </w:rPr>
+              <w:t>Numero Prove</w:t>
+            </w:r>
+          </w:p>
+        </w:tc>
+        <w:tc>
+          <w:tcPr>
+            <w:tcW w:w="6557" w:type="dxa"/>
+          </w:tcPr>
+          <w:p>
+            <w:pPr>
+              <w:spacing w:before="120"/>
+              <w:rPr>
+                <w:sz w:val="28"/>
+                <w:szCs w:val="28"/>
+              </w:rPr>
+            </w:pPr>
+            <w:r>
+              <w:rPr>
+                <w:sz w:val="28"/>
+                <w:szCs w:val="28"/>
+              </w:rPr>
+              <w:t>4</w:t>
+            </w:r>
+          </w:p>
+        </w:tc>
+      </w:tr>
+    </w:tbl>
+    <w:p>
+      <w:r>
+        <w:drawing>
+          <wp:inline distT="0" distB="0" distL="0" distR="0" wp14:anchorId="6C1DFD35" wp14:editId="5CA64B7A">
+            <wp:extent cx="6120130" cy="1228090"/>
+            <wp:effectExtent l="0" t="0" r="0" b="0"/>
+            <wp:docPr id="59" name="Immagine 59" descr="Immagine che contiene testo&#10;&#10;Descrizione generata automaticamente"/>
+            <wp:cNvGraphicFramePr>
+              <a:graphicFrameLocks xmlns:a="http://schemas.openxmlformats.org/drawingml/2006/main" noChangeAspect="1"/>
+            </wp:cNvGraphicFramePr>
+            <a:graphic xmlns:a="http://schemas.openxmlformats.org/drawingml/2006/main">
+              <a:graphicData uri="http://schemas.openxmlformats.org/drawingml/2006/picture">
+                <pic:pic xmlns:pic="http://schemas.openxmlformats.org/drawingml/2006/picture">
+                  <pic:nvPicPr>
+                    <pic:cNvPr id="59" name="Immagine 59" descr="Immagine che contiene testo&#10;&#10;Descrizione generata automaticamente"/>
+                    <pic:cNvPicPr/>
+                  </pic:nvPicPr>
+                  <pic:blipFill>
+                    <a:blip r:embed="rId75"/>
+                    <a:stretch>
+                      <a:fillRect/>
+                    </a:stretch>
+                  </pic:blipFill>
+                  <pic:spPr>
+                    <a:xfrm>
+                      <a:off x="0" y="0"/>
+                      <a:ext cx="6120130" cy="1228090"/>
+                    </a:xfrm>
+                    <a:prstGeom prst="rect">
+                      <a:avLst/>
+                    </a:prstGeom>
+                  </pic:spPr>
+                </pic:pic>
+              </a:graphicData>
+            </a:graphic>
+          </wp:inline>
+        </w:drawing>
+      </w:r>
+    </w:p>
+    <w:p/>
+    <w:p/>
+    <w:p/>
+    <w:p/>
+    <w:tbl>
+      <w:tblPr>
+        <w:tblStyle w:val="Grigliatabella"/>
+        <w:tblW w:w="9751" w:type="dxa"/>
+        <w:tblInd w:w="-5" w:type="dxa"/>
+        <w:tblLook w:val="04A0" w:firstRow="1" w:lastRow="0" w:firstColumn="1" w:lastColumn="0" w:noHBand="0" w:noVBand="1"/>
+      </w:tblPr>
+      <w:tblGrid>
+        <w:gridCol w:w="3194"/>
+        <w:gridCol w:w="6557"/>
+      </w:tblGrid>
+      <w:tr>
+        <w:trPr>
+          <w:trHeight w:val="495"/>
+        </w:trPr>
+        <w:tc>
+          <w:tcPr>
+            <w:tcW w:w="3194" w:type="dxa"/>
+            <w:shd w:val="clear" w:color="auto" w:fill="2F5496" w:themeFill="accent1" w:themeFillShade="BF"/>
+          </w:tcPr>
+          <w:p>
+            <w:pPr>
+              <w:spacing w:before="120"/>
+              <w:jc w:val="center"/>
+              <w:rPr>
+                <w:color w:val="FFFFFF" w:themeColor="background1"/>
+                <w:sz w:val="28"/>
+                <w:szCs w:val="28"/>
+              </w:rPr>
+            </w:pPr>
+            <w:r>
+              <w:rPr>
+                <w:color w:val="FFFFFF" w:themeColor="background1"/>
+                <w:sz w:val="28"/>
+                <w:szCs w:val="28"/>
+              </w:rPr>
+              <w:lastRenderedPageBreak/>
+              <w:t>Nome</w:t>
+            </w:r>
+          </w:p>
+        </w:tc>
+        <w:tc>
+          <w:tcPr>
+            <w:tcW w:w="6557" w:type="dxa"/>
+          </w:tcPr>
+          <w:p>
+            <w:pPr>
+              <w:spacing w:before="120"/>
+              <w:rPr>
+                <w:sz w:val="28"/>
+                <w:szCs w:val="28"/>
+              </w:rPr>
+            </w:pPr>
+            <w:r>
+              <w:rPr>
+                <w:sz w:val="28"/>
+                <w:szCs w:val="28"/>
+              </w:rPr>
+              <w:t>TC_</w:t>
+            </w:r>
+            <w:r>
+              <w:rPr>
+                <w:sz w:val="28"/>
+                <w:szCs w:val="28"/>
+              </w:rPr>
+              <w:t>9.</w:t>
+            </w:r>
+            <w:r>
+              <w:rPr>
+                <w:sz w:val="28"/>
+                <w:szCs w:val="28"/>
+              </w:rPr>
+              <w:t>2</w:t>
+            </w:r>
+          </w:p>
+        </w:tc>
+      </w:tr>
+      <w:tr>
+        <w:trPr>
+          <w:trHeight w:val="574"/>
+        </w:trPr>
+        <w:tc>
+          <w:tcPr>
+            <w:tcW w:w="3194" w:type="dxa"/>
+            <w:shd w:val="clear" w:color="auto" w:fill="2F5496" w:themeFill="accent1" w:themeFillShade="BF"/>
+          </w:tcPr>
+          <w:p>
+            <w:pPr>
+              <w:spacing w:before="120"/>
+              <w:jc w:val="center"/>
+              <w:rPr>
+                <w:color w:val="FFFFFF" w:themeColor="background1"/>
+                <w:sz w:val="28"/>
+                <w:szCs w:val="28"/>
+              </w:rPr>
+            </w:pPr>
+            <w:r>
+              <w:rPr>
+                <w:color w:val="FFFFFF" w:themeColor="background1"/>
+                <w:sz w:val="28"/>
+                <w:szCs w:val="28"/>
+              </w:rPr>
+              <w:t>Data</w:t>
+            </w:r>
+          </w:p>
+        </w:tc>
+        <w:tc>
+          <w:tcPr>
+            <w:tcW w:w="6557" w:type="dxa"/>
+          </w:tcPr>
+          <w:p>
+            <w:pPr>
+              <w:spacing w:before="120"/>
+              <w:rPr>
+                <w:sz w:val="28"/>
+                <w:szCs w:val="28"/>
+              </w:rPr>
+            </w:pPr>
+            <w:r>
+              <w:rPr>
+                <w:sz w:val="28"/>
+                <w:szCs w:val="28"/>
+              </w:rPr>
+              <w:t>1</w:t>
+            </w:r>
+            <w:r>
+              <w:rPr>
+                <w:sz w:val="28"/>
+                <w:szCs w:val="28"/>
+              </w:rPr>
+              <w:t>3</w:t>
+            </w:r>
+            <w:r>
+              <w:rPr>
+                <w:sz w:val="28"/>
+                <w:szCs w:val="28"/>
+              </w:rPr>
+              <w:t>/02/2023</w:t>
+            </w:r>
+          </w:p>
+        </w:tc>
+      </w:tr>
+      <w:tr>
+        <w:trPr>
+          <w:trHeight w:val="554"/>
+        </w:trPr>
+        <w:tc>
+          <w:tcPr>
+            <w:tcW w:w="3194" w:type="dxa"/>
+            <w:shd w:val="clear" w:color="auto" w:fill="2F5496" w:themeFill="accent1" w:themeFillShade="BF"/>
+          </w:tcPr>
+          <w:p>
+            <w:pPr>
+              <w:spacing w:before="120"/>
+              <w:jc w:val="center"/>
+              <w:rPr>
+                <w:color w:val="FFFFFF" w:themeColor="background1"/>
+                <w:sz w:val="28"/>
+                <w:szCs w:val="28"/>
+              </w:rPr>
+            </w:pPr>
+            <w:r>
+              <w:rPr>
+                <w:color w:val="FFFFFF" w:themeColor="background1"/>
+                <w:sz w:val="28"/>
+                <w:szCs w:val="28"/>
+              </w:rPr>
+              <w:t>Tester</w:t>
+            </w:r>
+          </w:p>
+        </w:tc>
+        <w:tc>
+          <w:tcPr>
+            <w:tcW w:w="6557" w:type="dxa"/>
+          </w:tcPr>
+          <w:p>
+            <w:pPr>
+              <w:spacing w:before="120"/>
+              <w:rPr>
+                <w:sz w:val="28"/>
+                <w:szCs w:val="28"/>
+              </w:rPr>
+            </w:pPr>
+            <w:r>
+              <w:rPr>
+                <w:sz w:val="28"/>
+                <w:szCs w:val="28"/>
+              </w:rPr>
+              <w:t>Luca Di Meglio</w:t>
+            </w:r>
+          </w:p>
+        </w:tc>
+      </w:tr>
+      <w:tr>
+        <w:trPr>
+          <w:trHeight w:val="548"/>
+        </w:trPr>
+        <w:tc>
+          <w:tcPr>
+            <w:tcW w:w="3194" w:type="dxa"/>
+            <w:shd w:val="clear" w:color="auto" w:fill="2F5496" w:themeFill="accent1" w:themeFillShade="BF"/>
+          </w:tcPr>
+          <w:p>
+            <w:pPr>
+              <w:spacing w:before="120"/>
+              <w:jc w:val="center"/>
+              <w:rPr>
+                <w:color w:val="FFFFFF" w:themeColor="background1"/>
+                <w:sz w:val="28"/>
+                <w:szCs w:val="28"/>
+              </w:rPr>
+            </w:pPr>
+            <w:r>
+              <w:rPr>
+                <w:color w:val="FFFFFF" w:themeColor="background1"/>
+                <w:sz w:val="28"/>
+                <w:szCs w:val="28"/>
+              </w:rPr>
+              <w:t>Output Atteso</w:t>
+            </w:r>
+          </w:p>
+        </w:tc>
+        <w:tc>
+          <w:tcPr>
+            <w:tcW w:w="6557" w:type="dxa"/>
+            <w:shd w:val="clear" w:color="auto" w:fill="00B050"/>
+          </w:tcPr>
+          <w:p>
+            <w:pPr>
+              <w:spacing w:before="120"/>
+              <w:rPr>
+                <w:sz w:val="28"/>
+                <w:szCs w:val="28"/>
+              </w:rPr>
+            </w:pPr>
+            <w:r>
+              <w:rPr>
+                <w:sz w:val="28"/>
+                <w:szCs w:val="28"/>
+              </w:rPr>
+              <w:t>Visualizzazione catalogo con gli occhiali presenti</w:t>
+            </w:r>
+          </w:p>
+        </w:tc>
+      </w:tr>
+      <w:tr>
+        <w:trPr>
+          <w:trHeight w:val="556"/>
+        </w:trPr>
+        <w:tc>
+          <w:tcPr>
+            <w:tcW w:w="3194" w:type="dxa"/>
+            <w:shd w:val="clear" w:color="auto" w:fill="2F5496" w:themeFill="accent1" w:themeFillShade="BF"/>
+          </w:tcPr>
+          <w:p>
+            <w:pPr>
+              <w:spacing w:before="120"/>
+              <w:jc w:val="center"/>
+              <w:rPr>
+                <w:color w:val="FFFFFF" w:themeColor="background1"/>
+                <w:sz w:val="28"/>
+                <w:szCs w:val="28"/>
+              </w:rPr>
+            </w:pPr>
+            <w:r>
+              <w:rPr>
+                <w:color w:val="FFFFFF" w:themeColor="background1"/>
+                <w:sz w:val="28"/>
+                <w:szCs w:val="28"/>
+              </w:rPr>
+              <w:t>Output Sistema</w:t>
+            </w:r>
+          </w:p>
+        </w:tc>
+        <w:tc>
+          <w:tcPr>
+            <w:tcW w:w="6557" w:type="dxa"/>
+            <w:shd w:val="clear" w:color="auto" w:fill="00B050"/>
+          </w:tcPr>
+          <w:p>
+            <w:pPr>
+              <w:spacing w:before="120"/>
+              <w:rPr>
+                <w:sz w:val="28"/>
+                <w:szCs w:val="28"/>
+                <w:u w:val="single"/>
+              </w:rPr>
+            </w:pPr>
+            <w:r>
+              <w:rPr>
+                <w:sz w:val="28"/>
+                <w:szCs w:val="28"/>
+              </w:rPr>
+              <w:t>Visualizzazione catalogo con gli occhiali presenti</w:t>
+            </w:r>
+          </w:p>
+        </w:tc>
+      </w:tr>
+      <w:tr>
+        <w:trPr>
+          <w:trHeight w:val="556"/>
+        </w:trPr>
+        <w:tc>
+          <w:tcPr>
+            <w:tcW w:w="3194" w:type="dxa"/>
+            <w:shd w:val="clear" w:color="auto" w:fill="2F5496" w:themeFill="accent1" w:themeFillShade="BF"/>
+          </w:tcPr>
+          <w:p>
+            <w:pPr>
+              <w:spacing w:before="120"/>
+              <w:jc w:val="center"/>
+              <w:rPr>
+                <w:color w:val="FFFFFF" w:themeColor="background1"/>
+                <w:sz w:val="28"/>
+                <w:szCs w:val="28"/>
+              </w:rPr>
+            </w:pPr>
+            <w:r>
+              <w:rPr>
+                <w:color w:val="FFFFFF" w:themeColor="background1"/>
+                <w:sz w:val="28"/>
+                <w:szCs w:val="28"/>
+              </w:rPr>
+              <w:t>Esito</w:t>
+            </w:r>
+          </w:p>
+        </w:tc>
+        <w:tc>
+          <w:tcPr>
+            <w:tcW w:w="6557" w:type="dxa"/>
+            <w:shd w:val="clear" w:color="auto" w:fill="00B050"/>
+          </w:tcPr>
+          <w:p>
+            <w:pPr>
+              <w:spacing w:before="120"/>
+              <w:rPr>
+                <w:sz w:val="28"/>
+                <w:szCs w:val="28"/>
+              </w:rPr>
+            </w:pPr>
+            <w:r>
+              <w:rPr>
+                <w:sz w:val="28"/>
+                <w:szCs w:val="28"/>
+              </w:rPr>
+              <w:t>Corretto</w:t>
+            </w:r>
+          </w:p>
+        </w:tc>
+      </w:tr>
+      <w:tr>
+        <w:trPr>
+          <w:trHeight w:val="556"/>
+        </w:trPr>
+        <w:tc>
+          <w:tcPr>
+            <w:tcW w:w="3194" w:type="dxa"/>
+            <w:shd w:val="clear" w:color="auto" w:fill="2F5496" w:themeFill="accent1" w:themeFillShade="BF"/>
+          </w:tcPr>
+          <w:p>
+            <w:pPr>
+              <w:spacing w:before="120"/>
+              <w:jc w:val="center"/>
+              <w:rPr>
+                <w:color w:val="FFFFFF" w:themeColor="background1"/>
+                <w:sz w:val="28"/>
+                <w:szCs w:val="28"/>
+              </w:rPr>
+            </w:pPr>
+            <w:r>
+              <w:rPr>
+                <w:color w:val="FFFFFF" w:themeColor="background1"/>
+                <w:sz w:val="28"/>
+                <w:szCs w:val="28"/>
+              </w:rPr>
+              <w:t>Numero Prove</w:t>
+            </w:r>
+          </w:p>
+        </w:tc>
+        <w:tc>
+          <w:tcPr>
+            <w:tcW w:w="6557" w:type="dxa"/>
+          </w:tcPr>
+          <w:p>
+            <w:pPr>
+              <w:spacing w:before="120"/>
+              <w:rPr>
+                <w:sz w:val="28"/>
+                <w:szCs w:val="28"/>
+              </w:rPr>
+            </w:pPr>
+            <w:r>
+              <w:rPr>
+                <w:sz w:val="28"/>
+                <w:szCs w:val="28"/>
+              </w:rPr>
+              <w:t>4</w:t>
+            </w:r>
+          </w:p>
+        </w:tc>
+      </w:tr>
+    </w:tbl>
+    <w:p>
+      <w:r>
+        <w:drawing>
+          <wp:inline distT="0" distB="0" distL="0" distR="0" wp14:anchorId="01F8B91B" wp14:editId="3DE2054B">
+            <wp:extent cx="6120130" cy="1228090"/>
+            <wp:effectExtent l="0" t="0" r="0" b="0"/>
+            <wp:docPr id="61" name="Immagine 61" descr="Immagine che contiene testo&#10;&#10;Descrizione generata automaticamente"/>
+            <wp:cNvGraphicFramePr>
+              <a:graphicFrameLocks xmlns:a="http://schemas.openxmlformats.org/drawingml/2006/main" noChangeAspect="1"/>
+            </wp:cNvGraphicFramePr>
+            <a:graphic xmlns:a="http://schemas.openxmlformats.org/drawingml/2006/main">
+              <a:graphicData uri="http://schemas.openxmlformats.org/drawingml/2006/picture">
+                <pic:pic xmlns:pic="http://schemas.openxmlformats.org/drawingml/2006/picture">
+                  <pic:nvPicPr>
+                    <pic:cNvPr id="59" name="Immagine 59" descr="Immagine che contiene testo&#10;&#10;Descrizione generata automaticamente"/>
+                    <pic:cNvPicPr/>
+                  </pic:nvPicPr>
+                  <pic:blipFill>
+                    <a:blip r:embed="rId75"/>
+                    <a:stretch>
+                      <a:fillRect/>
+                    </a:stretch>
+                  </pic:blipFill>
+                  <pic:spPr>
+                    <a:xfrm>
+                      <a:off x="0" y="0"/>
+                      <a:ext cx="6120130" cy="1228090"/>
+                    </a:xfrm>
+                    <a:prstGeom prst="rect">
+                      <a:avLst/>
+                    </a:prstGeom>
+                  </pic:spPr>
+                </pic:pic>
+              </a:graphicData>
+            </a:graphic>
+          </wp:inline>
+        </w:drawing>
+      </w:r>
+    </w:p>
+    <w:p/>
+    <w:p/>
+    <w:p/>
+    <w:p/>
+    <w:p/>
+    <w:p/>
+    <w:p>
+      <w:pPr>
         <w:pStyle w:val="Paragrafoelenco"/>
         <w:numPr>
           <w:ilvl w:val="0"/>
@@ -18896,7 +19819,7 @@
                     <pic:cNvPicPr/>
                   </pic:nvPicPr>
                   <pic:blipFill>
-                    <a:blip r:embed="rId75"/>
+                    <a:blip r:embed="rId76"/>
                     <a:stretch>
                       <a:fillRect/>
                     </a:stretch>
@@ -19017,88 +19940,12 @@
           <w:sz w:val="28"/>
           <w:szCs w:val="28"/>
         </w:rPr>
+        <w:lastRenderedPageBreak/>
         <w:drawing>
           <wp:inline distT="0" distB="0" distL="0" distR="0" wp14:anchorId="2CA1A70F" wp14:editId="5092A39E">
             <wp:extent cx="6120130" cy="883285"/>
             <wp:effectExtent l="0" t="0" r="0" b="0"/>
             <wp:docPr id="31" name="Picture 31"/>
-            <wp:cNvGraphicFramePr>
-              <a:graphicFrameLocks xmlns:a="http://schemas.openxmlformats.org/drawingml/2006/main" noChangeAspect="1"/>
-            </wp:cNvGraphicFramePr>
-            <a:graphic xmlns:a="http://schemas.openxmlformats.org/drawingml/2006/main">
-              <a:graphicData uri="http://schemas.openxmlformats.org/drawingml/2006/picture">
-                <pic:pic xmlns:pic="http://schemas.openxmlformats.org/drawingml/2006/picture">
-                  <pic:nvPicPr>
-                    <pic:cNvPr id="1" name=""/>
-                    <pic:cNvPicPr/>
-                  </pic:nvPicPr>
-                  <pic:blipFill>
-                    <a:blip r:embed="rId76"/>
-                    <a:stretch>
-                      <a:fillRect/>
-                    </a:stretch>
-                  </pic:blipFill>
-                  <pic:spPr>
-                    <a:xfrm>
-                      <a:off x="0" y="0"/>
-                      <a:ext cx="6120130" cy="883285"/>
-                    </a:xfrm>
-                    <a:prstGeom prst="rect">
-                      <a:avLst/>
-                    </a:prstGeom>
-                  </pic:spPr>
-                </pic:pic>
-              </a:graphicData>
-            </a:graphic>
-          </wp:inline>
-        </w:drawing>
-      </w:r>
-    </w:p>
-    <w:p>
-      <w:pPr>
-        <w:ind w:firstLine="708"/>
-        <w:rPr>
-          <w:sz w:val="28"/>
-          <w:szCs w:val="28"/>
-        </w:rPr>
-      </w:pPr>
-      <w:r>
-        <w:rPr>
-          <w:sz w:val="28"/>
-          <w:szCs w:val="28"/>
-        </w:rPr>
-        <w:lastRenderedPageBreak/>
-        <w:t xml:space="preserve">Classe </w:t>
-      </w:r>
-      <w:proofErr w:type="spellStart"/>
-      <w:r>
-        <w:rPr>
-          <w:sz w:val="28"/>
-          <w:szCs w:val="28"/>
-        </w:rPr>
-        <w:t>OcchialeOrdineDao</w:t>
-      </w:r>
-      <w:proofErr w:type="spellEnd"/>
-    </w:p>
-    <w:p>
-      <w:pPr>
-        <w:ind w:firstLine="708"/>
-        <w:rPr>
-          <w:sz w:val="28"/>
-          <w:szCs w:val="28"/>
-        </w:rPr>
-      </w:pPr>
-      <w:r>
-        <w:rPr>
-          <w:noProof/>
-          <w:sz w:val="28"/>
-          <w:szCs w:val="28"/>
-        </w:rPr>
-        <w:drawing>
-          <wp:inline distT="0" distB="0" distL="0" distR="0" wp14:anchorId="249BD4F1" wp14:editId="0944F4A6">
-            <wp:extent cx="6120130" cy="854710"/>
-            <wp:effectExtent l="0" t="0" r="0" b="2540"/>
-            <wp:docPr id="34" name="Picture 34"/>
             <wp:cNvGraphicFramePr>
               <a:graphicFrameLocks xmlns:a="http://schemas.openxmlformats.org/drawingml/2006/main" noChangeAspect="1"/>
             </wp:cNvGraphicFramePr>
@@ -19118,7 +19965,7 @@
                   <pic:spPr>
                     <a:xfrm>
                       <a:off x="0" y="0"/>
-                      <a:ext cx="6120130" cy="854710"/>
+                      <a:ext cx="6120130" cy="883285"/>
                     </a:xfrm>
                     <a:prstGeom prst="rect">
                       <a:avLst/>
@@ -19133,27 +19980,7 @@
     </w:p>
     <w:p>
       <w:pPr>
-        <w:rPr>
-          <w:u w:val="single"/>
-        </w:rPr>
-      </w:pPr>
-    </w:p>
-    <w:p>
-      <w:pPr>
-        <w:rPr>
-          <w:u w:val="single"/>
-        </w:rPr>
-      </w:pPr>
-    </w:p>
-    <w:p>
-      <w:pPr>
-        <w:rPr>
-          <w:u w:val="single"/>
-        </w:rPr>
-      </w:pPr>
-    </w:p>
-    <w:p>
-      <w:pPr>
+        <w:ind w:firstLine="708"/>
         <w:rPr>
           <w:sz w:val="28"/>
           <w:szCs w:val="28"/>
@@ -19164,7 +19991,7 @@
           <w:sz w:val="28"/>
           <w:szCs w:val="28"/>
         </w:rPr>
-        <w:t xml:space="preserve">Package </w:t>
+        <w:t xml:space="preserve">Classe </w:t>
       </w:r>
       <w:proofErr w:type="spellStart"/>
       <w:r>
@@ -19172,14 +19999,7 @@
           <w:sz w:val="28"/>
           <w:szCs w:val="28"/>
         </w:rPr>
-        <w:t>Gestione</w:t>
-      </w:r>
-      <w:r>
-        <w:rPr>
-          <w:sz w:val="28"/>
-          <w:szCs w:val="28"/>
-        </w:rPr>
-        <w:t>Occhiali</w:t>
+        <w:t>OcchialeOrdineDao</w:t>
       </w:r>
       <w:proofErr w:type="spellEnd"/>
     </w:p>
@@ -19193,47 +20013,15 @@
       </w:pPr>
       <w:r>
         <w:rPr>
-          <w:sz w:val="28"/>
-          <w:szCs w:val="28"/>
-        </w:rPr>
-        <w:t xml:space="preserve">Classe </w:t>
-      </w:r>
-      <w:proofErr w:type="spellStart"/>
-      <w:r>
-        <w:rPr>
-          <w:sz w:val="28"/>
-          <w:szCs w:val="28"/>
-        </w:rPr>
-        <w:t>Occhiale</w:t>
-      </w:r>
-      <w:r>
-        <w:rPr>
-          <w:sz w:val="28"/>
-          <w:szCs w:val="28"/>
-        </w:rPr>
-        <w:t>Dao</w:t>
-      </w:r>
-      <w:proofErr w:type="spellEnd"/>
-    </w:p>
-    <w:p>
-      <w:pPr>
-        <w:ind w:firstLine="708"/>
-        <w:rPr>
-          <w:sz w:val="28"/>
-          <w:szCs w:val="28"/>
-        </w:rPr>
-      </w:pPr>
-      <w:r>
-        <w:rPr>
           <w:noProof/>
           <w:sz w:val="28"/>
           <w:szCs w:val="28"/>
         </w:rPr>
         <w:drawing>
-          <wp:inline distT="0" distB="0" distL="0" distR="0" wp14:anchorId="356A48A4" wp14:editId="4971883B">
-            <wp:extent cx="6120130" cy="1169670"/>
-            <wp:effectExtent l="0" t="0" r="0" b="0"/>
-            <wp:docPr id="44" name="Picture 44"/>
+          <wp:inline distT="0" distB="0" distL="0" distR="0" wp14:anchorId="249BD4F1" wp14:editId="0944F4A6">
+            <wp:extent cx="6120130" cy="854710"/>
+            <wp:effectExtent l="0" t="0" r="0" b="2540"/>
+            <wp:docPr id="34" name="Picture 34"/>
             <wp:cNvGraphicFramePr>
               <a:graphicFrameLocks xmlns:a="http://schemas.openxmlformats.org/drawingml/2006/main" noChangeAspect="1"/>
             </wp:cNvGraphicFramePr>
@@ -19253,6 +20041,141 @@
                   <pic:spPr>
                     <a:xfrm>
                       <a:off x="0" y="0"/>
+                      <a:ext cx="6120130" cy="854710"/>
+                    </a:xfrm>
+                    <a:prstGeom prst="rect">
+                      <a:avLst/>
+                    </a:prstGeom>
+                  </pic:spPr>
+                </pic:pic>
+              </a:graphicData>
+            </a:graphic>
+          </wp:inline>
+        </w:drawing>
+      </w:r>
+    </w:p>
+    <w:p>
+      <w:pPr>
+        <w:rPr>
+          <w:u w:val="single"/>
+        </w:rPr>
+      </w:pPr>
+    </w:p>
+    <w:p>
+      <w:pPr>
+        <w:rPr>
+          <w:u w:val="single"/>
+        </w:rPr>
+      </w:pPr>
+    </w:p>
+    <w:p>
+      <w:pPr>
+        <w:rPr>
+          <w:u w:val="single"/>
+        </w:rPr>
+      </w:pPr>
+    </w:p>
+    <w:p>
+      <w:pPr>
+        <w:rPr>
+          <w:sz w:val="28"/>
+          <w:szCs w:val="28"/>
+        </w:rPr>
+      </w:pPr>
+      <w:r>
+        <w:rPr>
+          <w:sz w:val="28"/>
+          <w:szCs w:val="28"/>
+        </w:rPr>
+        <w:t xml:space="preserve">Package </w:t>
+      </w:r>
+      <w:proofErr w:type="spellStart"/>
+      <w:r>
+        <w:rPr>
+          <w:sz w:val="28"/>
+          <w:szCs w:val="28"/>
+        </w:rPr>
+        <w:t>Gestione</w:t>
+      </w:r>
+      <w:r>
+        <w:rPr>
+          <w:sz w:val="28"/>
+          <w:szCs w:val="28"/>
+        </w:rPr>
+        <w:t>Occhiali</w:t>
+      </w:r>
+      <w:proofErr w:type="spellEnd"/>
+    </w:p>
+    <w:p>
+      <w:pPr>
+        <w:ind w:firstLine="708"/>
+        <w:rPr>
+          <w:sz w:val="28"/>
+          <w:szCs w:val="28"/>
+        </w:rPr>
+      </w:pPr>
+      <w:r>
+        <w:rPr>
+          <w:sz w:val="28"/>
+          <w:szCs w:val="28"/>
+        </w:rPr>
+        <w:t xml:space="preserve">Classe </w:t>
+      </w:r>
+      <w:proofErr w:type="spellStart"/>
+      <w:r>
+        <w:rPr>
+          <w:sz w:val="28"/>
+          <w:szCs w:val="28"/>
+        </w:rPr>
+        <w:t>Occhiale</w:t>
+      </w:r>
+      <w:r>
+        <w:rPr>
+          <w:sz w:val="28"/>
+          <w:szCs w:val="28"/>
+        </w:rPr>
+        <w:t>Dao</w:t>
+      </w:r>
+      <w:proofErr w:type="spellEnd"/>
+    </w:p>
+    <w:p>
+      <w:pPr>
+        <w:ind w:firstLine="708"/>
+        <w:rPr>
+          <w:sz w:val="28"/>
+          <w:szCs w:val="28"/>
+        </w:rPr>
+      </w:pPr>
+      <w:r>
+        <w:rPr>
+          <w:noProof/>
+          <w:sz w:val="28"/>
+          <w:szCs w:val="28"/>
+        </w:rPr>
+        <w:drawing>
+          <wp:inline distT="0" distB="0" distL="0" distR="0" wp14:anchorId="356A48A4" wp14:editId="4971883B">
+            <wp:extent cx="6120130" cy="1169670"/>
+            <wp:effectExtent l="0" t="0" r="0" b="0"/>
+            <wp:docPr id="44" name="Picture 44"/>
+            <wp:cNvGraphicFramePr>
+              <a:graphicFrameLocks xmlns:a="http://schemas.openxmlformats.org/drawingml/2006/main" noChangeAspect="1"/>
+            </wp:cNvGraphicFramePr>
+            <a:graphic xmlns:a="http://schemas.openxmlformats.org/drawingml/2006/main">
+              <a:graphicData uri="http://schemas.openxmlformats.org/drawingml/2006/picture">
+                <pic:pic xmlns:pic="http://schemas.openxmlformats.org/drawingml/2006/picture">
+                  <pic:nvPicPr>
+                    <pic:cNvPr id="1" name=""/>
+                    <pic:cNvPicPr/>
+                  </pic:nvPicPr>
+                  <pic:blipFill>
+                    <a:blip r:embed="rId79"/>
+                    <a:stretch>
+                      <a:fillRect/>
+                    </a:stretch>
+                  </pic:blipFill>
+                  <pic:spPr>
+                    <a:xfrm>
+                      <a:off x="0" y="0"/>
                       <a:ext cx="6120130" cy="1169670"/>
                     </a:xfrm>
                     <a:prstGeom prst="rect">
@@ -19350,7 +20273,7 @@
                     <pic:cNvPicPr/>
                   </pic:nvPicPr>
                   <pic:blipFill>
-                    <a:blip r:embed="rId79"/>
+                    <a:blip r:embed="rId80"/>
                     <a:stretch>
                       <a:fillRect/>
                     </a:stretch>
@@ -19464,127 +20387,6 @@
             <wp:extent cx="6120130" cy="1034415"/>
             <wp:effectExtent l="0" t="0" r="0" b="0"/>
             <wp:docPr id="46" name="Picture 46"/>
-            <wp:cNvGraphicFramePr>
-              <a:graphicFrameLocks xmlns:a="http://schemas.openxmlformats.org/drawingml/2006/main" noChangeAspect="1"/>
-            </wp:cNvGraphicFramePr>
-            <a:graphic xmlns:a="http://schemas.openxmlformats.org/drawingml/2006/main">
-              <a:graphicData uri="http://schemas.openxmlformats.org/drawingml/2006/picture">
-                <pic:pic xmlns:pic="http://schemas.openxmlformats.org/drawingml/2006/picture">
-                  <pic:nvPicPr>
-                    <pic:cNvPr id="1" name=""/>
-                    <pic:cNvPicPr/>
-                  </pic:nvPicPr>
-                  <pic:blipFill>
-                    <a:blip r:embed="rId80"/>
-                    <a:stretch>
-                      <a:fillRect/>
-                    </a:stretch>
-                  </pic:blipFill>
-                  <pic:spPr>
-                    <a:xfrm>
-                      <a:off x="0" y="0"/>
-                      <a:ext cx="6120130" cy="1034415"/>
-                    </a:xfrm>
-                    <a:prstGeom prst="rect">
-                      <a:avLst/>
-                    </a:prstGeom>
-                  </pic:spPr>
-                </pic:pic>
-              </a:graphicData>
-            </a:graphic>
-          </wp:inline>
-        </w:drawing>
-      </w:r>
-    </w:p>
-    <w:p/>
-    <w:p/>
-    <w:p>
-      <w:pPr>
-        <w:pStyle w:val="Paragrafoelenco"/>
-        <w:numPr>
-          <w:ilvl w:val="0"/>
-          <w:numId w:val="19"/>
-        </w:numPr>
-        <w:rPr>
-          <w:sz w:val="36"/>
-          <w:szCs w:val="36"/>
-        </w:rPr>
-      </w:pPr>
-      <w:r>
-        <w:rPr>
-          <w:sz w:val="36"/>
-          <w:szCs w:val="36"/>
-        </w:rPr>
-        <w:t xml:space="preserve">Test di Integrazione </w:t>
-      </w:r>
-    </w:p>
-    <w:p/>
-    <w:p>
-      <w:r>
-        <w:t xml:space="preserve">Di seguito sono riportati i risultati dei test di integrazione tra le </w:t>
-      </w:r>
-      <w:proofErr w:type="spellStart"/>
-      <w:r>
-        <w:t>servlet</w:t>
-      </w:r>
-      <w:proofErr w:type="spellEnd"/>
-      <w:r>
-        <w:t xml:space="preserve"> e i dao. In nessuna </w:t>
-      </w:r>
-      <w:proofErr w:type="spellStart"/>
-      <w:r>
-        <w:t>servlet</w:t>
-      </w:r>
-      <w:proofErr w:type="spellEnd"/>
-      <w:r>
-        <w:t xml:space="preserve"> sono stati riscontrati errori e/o </w:t>
-      </w:r>
-      <w:proofErr w:type="spellStart"/>
-      <w:r>
-        <w:t>failure</w:t>
-      </w:r>
-      <w:proofErr w:type="spellEnd"/>
-    </w:p>
-    <w:p>
-      <w:pPr>
-        <w:rPr>
-          <w:u w:val="single"/>
-        </w:rPr>
-      </w:pPr>
-    </w:p>
-    <w:p>
-      <w:r>
-        <w:t>Checkout</w:t>
-      </w:r>
-      <w:r>
-        <w:t xml:space="preserve"> </w:t>
-      </w:r>
-      <w:proofErr w:type="spellStart"/>
-      <w:r>
-        <w:t>Servlet</w:t>
-      </w:r>
-      <w:proofErr w:type="spellEnd"/>
-      <w:r>
-        <w:t xml:space="preserve"> (Finalizza Acquisto)</w:t>
-      </w:r>
-    </w:p>
-    <w:p>
-      <w:pPr>
-        <w:rPr>
-          <w:u w:val="single"/>
-        </w:rPr>
-      </w:pPr>
-      <w:r>
-        <w:rPr>
-          <w:noProof/>
-          <w:u w:val="single"/>
-        </w:rPr>
-        <w:lastRenderedPageBreak/>
-        <w:drawing>
-          <wp:inline distT="0" distB="0" distL="0" distR="0" wp14:anchorId="4CBB78DB" wp14:editId="4F1836CF">
-            <wp:extent cx="6120130" cy="1050925"/>
-            <wp:effectExtent l="0" t="0" r="0" b="0"/>
-            <wp:docPr id="47" name="Picture 47"/>
             <wp:cNvGraphicFramePr>
               <a:graphicFrameLocks xmlns:a="http://schemas.openxmlformats.org/drawingml/2006/main" noChangeAspect="1"/>
             </wp:cNvGraphicFramePr>
@@ -19604,7 +20406,7 @@
                   <pic:spPr>
                     <a:xfrm>
                       <a:off x="0" y="0"/>
-                      <a:ext cx="6120130" cy="1050925"/>
+                      <a:ext cx="6120130" cy="1034415"/>
                     </a:xfrm>
                     <a:prstGeom prst="rect">
                       <a:avLst/>
@@ -19617,49 +20419,78 @@
         </w:drawing>
       </w:r>
     </w:p>
+    <w:p/>
+    <w:p/>
     <w:p>
       <w:pPr>
-        <w:rPr>
-          <w:u w:val="single"/>
-        </w:rPr>
-      </w:pPr>
+        <w:pStyle w:val="Paragrafoelenco"/>
+        <w:numPr>
+          <w:ilvl w:val="0"/>
+          <w:numId w:val="19"/>
+        </w:numPr>
+        <w:rPr>
+          <w:sz w:val="36"/>
+          <w:szCs w:val="36"/>
+        </w:rPr>
+      </w:pPr>
+      <w:r>
+        <w:rPr>
+          <w:sz w:val="36"/>
+          <w:szCs w:val="36"/>
+        </w:rPr>
+        <w:t xml:space="preserve">Test di Integrazione </w:t>
+      </w:r>
+    </w:p>
+    <w:p/>
+    <w:p>
+      <w:r>
+        <w:lastRenderedPageBreak/>
+        <w:t xml:space="preserve">Di seguito sono riportati i risultati dei test di integrazione tra le </w:t>
+      </w:r>
+      <w:proofErr w:type="spellStart"/>
+      <w:r>
+        <w:t>servlet</w:t>
+      </w:r>
+      <w:proofErr w:type="spellEnd"/>
+      <w:r>
+        <w:t xml:space="preserve"> e i dao. In nessuna </w:t>
+      </w:r>
+      <w:proofErr w:type="spellStart"/>
+      <w:r>
+        <w:t>servlet</w:t>
+      </w:r>
+      <w:proofErr w:type="spellEnd"/>
+      <w:r>
+        <w:t xml:space="preserve"> sono stati riscontrati errori e/o </w:t>
+      </w:r>
+      <w:proofErr w:type="spellStart"/>
+      <w:r>
+        <w:t>failure</w:t>
+      </w:r>
+      <w:proofErr w:type="spellEnd"/>
     </w:p>
     <w:p>
-      <w:proofErr w:type="spellStart"/>
-      <w:r>
-        <w:t>Aggiugi</w:t>
-      </w:r>
-      <w:proofErr w:type="spellEnd"/>
-      <w:r>
-        <w:t xml:space="preserve"> </w:t>
-      </w:r>
-      <w:r>
-        <w:t>Prodotto</w:t>
-      </w:r>
-      <w:r>
-        <w:t xml:space="preserve"> </w:t>
-      </w:r>
-      <w:r>
-        <w:t>Admin</w:t>
-      </w:r>
-      <w:r>
-        <w:t xml:space="preserve"> </w:t>
-      </w:r>
-      <w:proofErr w:type="spellStart"/>
-      <w:r>
-        <w:t>Servlet</w:t>
-      </w:r>
-      <w:proofErr w:type="spellEnd"/>
-      <w:r>
-        <w:t xml:space="preserve"> </w:t>
-      </w:r>
+      <w:pPr>
+        <w:rPr>
+          <w:u w:val="single"/>
+        </w:rPr>
+      </w:pPr>
     </w:p>
     <w:p>
-      <w:pPr>
-        <w:rPr>
-          <w:u w:val="single"/>
-        </w:rPr>
-      </w:pPr>
+      <w:r>
+        <w:t>Checkout</w:t>
+      </w:r>
+      <w:r>
+        <w:t xml:space="preserve"> </w:t>
+      </w:r>
+      <w:proofErr w:type="spellStart"/>
+      <w:r>
+        <w:t>Servlet</w:t>
+      </w:r>
+      <w:proofErr w:type="spellEnd"/>
+      <w:r>
+        <w:t xml:space="preserve"> (Finalizza Acquisto)</w:t>
+      </w:r>
     </w:p>
     <w:p>
       <w:pPr>
@@ -19673,10 +20504,10 @@
           <w:u w:val="single"/>
         </w:rPr>
         <w:drawing>
-          <wp:inline distT="0" distB="0" distL="0" distR="0" wp14:anchorId="6EFB8773" wp14:editId="42884854">
-            <wp:extent cx="6120130" cy="689610"/>
+          <wp:inline distT="0" distB="0" distL="0" distR="0" wp14:anchorId="4CBB78DB" wp14:editId="4F1836CF">
+            <wp:extent cx="6120130" cy="1050925"/>
             <wp:effectExtent l="0" t="0" r="0" b="0"/>
-            <wp:docPr id="48" name="Picture 48"/>
+            <wp:docPr id="47" name="Picture 47"/>
             <wp:cNvGraphicFramePr>
               <a:graphicFrameLocks xmlns:a="http://schemas.openxmlformats.org/drawingml/2006/main" noChangeAspect="1"/>
             </wp:cNvGraphicFramePr>
@@ -19696,7 +20527,7 @@
                   <pic:spPr>
                     <a:xfrm>
                       <a:off x="0" y="0"/>
-                      <a:ext cx="6120130" cy="689610"/>
+                      <a:ext cx="6120130" cy="1050925"/>
                     </a:xfrm>
                     <a:prstGeom prst="rect">
                       <a:avLst/>
@@ -19717,28 +20548,58 @@
       </w:pPr>
     </w:p>
     <w:p>
-      <w:r>
-        <w:t>Login</w:t>
-      </w:r>
+      <w:proofErr w:type="spellStart"/>
+      <w:r>
+        <w:t>Aggiugi</w:t>
+      </w:r>
+      <w:proofErr w:type="spellEnd"/>
       <w:r>
         <w:t xml:space="preserve"> </w:t>
       </w:r>
+      <w:r>
+        <w:t>Prodotto</w:t>
+      </w:r>
+      <w:r>
+        <w:t xml:space="preserve"> </w:t>
+      </w:r>
+      <w:r>
+        <w:t>Admin</w:t>
+      </w:r>
+      <w:r>
+        <w:t xml:space="preserve"> </w:t>
+      </w:r>
       <w:proofErr w:type="spellStart"/>
       <w:r>
         <w:t>Servlet</w:t>
       </w:r>
       <w:proofErr w:type="spellEnd"/>
+      <w:r>
+        <w:t xml:space="preserve"> </w:t>
+      </w:r>
     </w:p>
     <w:p>
+      <w:pPr>
+        <w:rPr>
+          <w:u w:val="single"/>
+        </w:rPr>
+      </w:pPr>
+    </w:p>
+    <w:p>
+      <w:pPr>
+        <w:rPr>
+          <w:u w:val="single"/>
+        </w:rPr>
+      </w:pPr>
       <w:r>
         <w:rPr>
           <w:noProof/>
+          <w:u w:val="single"/>
         </w:rPr>
         <w:drawing>
-          <wp:inline distT="0" distB="0" distL="0" distR="0" wp14:anchorId="014B9A9B" wp14:editId="4C76E8DA">
-            <wp:extent cx="6120130" cy="708660"/>
+          <wp:inline distT="0" distB="0" distL="0" distR="0" wp14:anchorId="6EFB8773" wp14:editId="42884854">
+            <wp:extent cx="6120130" cy="689610"/>
             <wp:effectExtent l="0" t="0" r="0" b="0"/>
-            <wp:docPr id="49" name="Picture 49"/>
+            <wp:docPr id="48" name="Picture 48"/>
             <wp:cNvGraphicFramePr>
               <a:graphicFrameLocks xmlns:a="http://schemas.openxmlformats.org/drawingml/2006/main" noChangeAspect="1"/>
             </wp:cNvGraphicFramePr>
@@ -19758,7 +20619,7 @@
                   <pic:spPr>
                     <a:xfrm>
                       <a:off x="0" y="0"/>
-                      <a:ext cx="6120130" cy="708660"/>
+                      <a:ext cx="6120130" cy="689610"/>
                     </a:xfrm>
                     <a:prstGeom prst="rect">
                       <a:avLst/>
@@ -19771,10 +20632,16 @@
         </w:drawing>
       </w:r>
     </w:p>
-    <w:p/>
     <w:p>
-      <w:r>
-        <w:t>Registrazione</w:t>
+      <w:pPr>
+        <w:rPr>
+          <w:u w:val="single"/>
+        </w:rPr>
+      </w:pPr>
+    </w:p>
+    <w:p>
+      <w:r>
+        <w:t>Login</w:t>
       </w:r>
       <w:r>
         <w:t xml:space="preserve"> </w:t>
@@ -19791,10 +20658,10 @@
           <w:noProof/>
         </w:rPr>
         <w:drawing>
-          <wp:inline distT="0" distB="0" distL="0" distR="0" wp14:anchorId="08CFC40C" wp14:editId="25A0BEED">
-            <wp:extent cx="6120130" cy="680085"/>
-            <wp:effectExtent l="0" t="0" r="0" b="5715"/>
-            <wp:docPr id="50" name="Picture 50"/>
+          <wp:inline distT="0" distB="0" distL="0" distR="0" wp14:anchorId="014B9A9B" wp14:editId="4C76E8DA">
+            <wp:extent cx="6120130" cy="708660"/>
+            <wp:effectExtent l="0" t="0" r="0" b="0"/>
+            <wp:docPr id="49" name="Picture 49"/>
             <wp:cNvGraphicFramePr>
               <a:graphicFrameLocks xmlns:a="http://schemas.openxmlformats.org/drawingml/2006/main" noChangeAspect="1"/>
             </wp:cNvGraphicFramePr>
@@ -19814,7 +20681,7 @@
                   <pic:spPr>
                     <a:xfrm>
                       <a:off x="0" y="0"/>
-                      <a:ext cx="6120130" cy="680085"/>
+                      <a:ext cx="6120130" cy="708660"/>
                     </a:xfrm>
                     <a:prstGeom prst="rect">
                       <a:avLst/>
@@ -19827,27 +20694,10 @@
         </w:drawing>
       </w:r>
     </w:p>
+    <w:p/>
     <w:p>
       <w:r>
-        <w:t>Aggiunta</w:t>
-      </w:r>
-      <w:r>
-        <w:t xml:space="preserve"> </w:t>
-      </w:r>
-      <w:r>
-        <w:t>Al</w:t>
-      </w:r>
-      <w:r>
-        <w:t xml:space="preserve"> </w:t>
-      </w:r>
-      <w:r>
-        <w:t>C</w:t>
-      </w:r>
-      <w:r>
-        <w:t>a</w:t>
-      </w:r>
-      <w:r>
-        <w:t>rrello</w:t>
+        <w:t>Registrazione</w:t>
       </w:r>
       <w:r>
         <w:t xml:space="preserve"> </w:t>
@@ -19864,10 +20714,10 @@
           <w:noProof/>
         </w:rPr>
         <w:drawing>
-          <wp:inline distT="0" distB="0" distL="0" distR="0" wp14:anchorId="22C95747" wp14:editId="2125F5B8">
-            <wp:extent cx="6120130" cy="578485"/>
-            <wp:effectExtent l="0" t="0" r="0" b="0"/>
-            <wp:docPr id="54" name="Picture 54"/>
+          <wp:inline distT="0" distB="0" distL="0" distR="0" wp14:anchorId="08CFC40C" wp14:editId="25A0BEED">
+            <wp:extent cx="6120130" cy="680085"/>
+            <wp:effectExtent l="0" t="0" r="0" b="5715"/>
+            <wp:docPr id="50" name="Picture 50"/>
             <wp:cNvGraphicFramePr>
               <a:graphicFrameLocks xmlns:a="http://schemas.openxmlformats.org/drawingml/2006/main" noChangeAspect="1"/>
             </wp:cNvGraphicFramePr>
@@ -19887,7 +20737,7 @@
                   <pic:spPr>
                     <a:xfrm>
                       <a:off x="0" y="0"/>
-                      <a:ext cx="6120130" cy="578485"/>
+                      <a:ext cx="6120130" cy="680085"/>
                     </a:xfrm>
                     <a:prstGeom prst="rect">
                       <a:avLst/>
@@ -19902,20 +20752,34 @@
     </w:p>
     <w:p>
       <w:r>
-        <w:t>Modif</w:t>
-      </w:r>
-      <w:r>
-        <w:t>ic</w:t>
-      </w:r>
-      <w:r>
-        <w:t>a quant</w:t>
-      </w:r>
-      <w:r>
-        <w:t xml:space="preserve">ità Prodotto </w:t>
-      </w:r>
-      <w:r>
-        <w:t>nel Carrello</w:t>
-      </w:r>
+        <w:t>Aggiunta</w:t>
+      </w:r>
+      <w:r>
+        <w:t xml:space="preserve"> </w:t>
+      </w:r>
+      <w:r>
+        <w:t>Al</w:t>
+      </w:r>
+      <w:r>
+        <w:t xml:space="preserve"> </w:t>
+      </w:r>
+      <w:r>
+        <w:t>C</w:t>
+      </w:r>
+      <w:r>
+        <w:t>a</w:t>
+      </w:r>
+      <w:r>
+        <w:t>rrello</w:t>
+      </w:r>
+      <w:r>
+        <w:t xml:space="preserve"> </w:t>
+      </w:r>
+      <w:proofErr w:type="spellStart"/>
+      <w:r>
+        <w:t>Servlet</w:t>
+      </w:r>
+      <w:proofErr w:type="spellEnd"/>
     </w:p>
     <w:p>
       <w:r>
@@ -19923,10 +20787,10 @@
           <w:noProof/>
         </w:rPr>
         <w:drawing>
-          <wp:inline distT="0" distB="0" distL="0" distR="0" wp14:anchorId="5F6E1CC9" wp14:editId="7ACAC22A">
-            <wp:extent cx="6120130" cy="714375"/>
-            <wp:effectExtent l="0" t="0" r="0" b="9525"/>
-            <wp:docPr id="28" name="Picture 28"/>
+          <wp:inline distT="0" distB="0" distL="0" distR="0" wp14:anchorId="22C95747" wp14:editId="2125F5B8">
+            <wp:extent cx="6120130" cy="578485"/>
+            <wp:effectExtent l="0" t="0" r="0" b="0"/>
+            <wp:docPr id="54" name="Picture 54"/>
             <wp:cNvGraphicFramePr>
               <a:graphicFrameLocks xmlns:a="http://schemas.openxmlformats.org/drawingml/2006/main" noChangeAspect="1"/>
             </wp:cNvGraphicFramePr>
@@ -19946,7 +20810,7 @@
                   <pic:spPr>
                     <a:xfrm>
                       <a:off x="0" y="0"/>
-                      <a:ext cx="6120130" cy="714375"/>
+                      <a:ext cx="6120130" cy="578485"/>
                     </a:xfrm>
                     <a:prstGeom prst="rect">
                       <a:avLst/>
@@ -19961,13 +20825,20 @@
     </w:p>
     <w:p>
       <w:r>
-        <w:t xml:space="preserve">Aggiunta Indirizzo </w:t>
-      </w:r>
-      <w:proofErr w:type="spellStart"/>
-      <w:r>
-        <w:t>Servlet</w:t>
-      </w:r>
-      <w:proofErr w:type="spellEnd"/>
+        <w:t>Modif</w:t>
+      </w:r>
+      <w:r>
+        <w:t>ic</w:t>
+      </w:r>
+      <w:r>
+        <w:t>a quant</w:t>
+      </w:r>
+      <w:r>
+        <w:t xml:space="preserve">ità Prodotto </w:t>
+      </w:r>
+      <w:r>
+        <w:t>nel Carrello</w:t>
+      </w:r>
     </w:p>
     <w:p>
       <w:r>
@@ -19975,10 +20846,10 @@
           <w:noProof/>
         </w:rPr>
         <w:drawing>
-          <wp:inline distT="0" distB="0" distL="0" distR="0" wp14:anchorId="3214A6E6" wp14:editId="41C93AEA">
-            <wp:extent cx="6120130" cy="540385"/>
-            <wp:effectExtent l="0" t="0" r="0" b="0"/>
-            <wp:docPr id="29" name="Picture 29"/>
+          <wp:inline distT="0" distB="0" distL="0" distR="0" wp14:anchorId="5F6E1CC9" wp14:editId="7ACAC22A">
+            <wp:extent cx="6120130" cy="714375"/>
+            <wp:effectExtent l="0" t="0" r="0" b="9525"/>
+            <wp:docPr id="28" name="Picture 28"/>
             <wp:cNvGraphicFramePr>
               <a:graphicFrameLocks xmlns:a="http://schemas.openxmlformats.org/drawingml/2006/main" noChangeAspect="1"/>
             </wp:cNvGraphicFramePr>
@@ -19998,6 +20869,58 @@
                   <pic:spPr>
                     <a:xfrm>
                       <a:off x="0" y="0"/>
+                      <a:ext cx="6120130" cy="714375"/>
+                    </a:xfrm>
+                    <a:prstGeom prst="rect">
+                      <a:avLst/>
+                    </a:prstGeom>
+                  </pic:spPr>
+                </pic:pic>
+              </a:graphicData>
+            </a:graphic>
+          </wp:inline>
+        </w:drawing>
+      </w:r>
+    </w:p>
+    <w:p>
+      <w:r>
+        <w:t xml:space="preserve">Aggiunta Indirizzo </w:t>
+      </w:r>
+      <w:proofErr w:type="spellStart"/>
+      <w:r>
+        <w:t>Servlet</w:t>
+      </w:r>
+      <w:proofErr w:type="spellEnd"/>
+    </w:p>
+    <w:p>
+      <w:r>
+        <w:rPr>
+          <w:noProof/>
+        </w:rPr>
+        <w:drawing>
+          <wp:inline distT="0" distB="0" distL="0" distR="0" wp14:anchorId="3214A6E6" wp14:editId="41C93AEA">
+            <wp:extent cx="6120130" cy="540385"/>
+            <wp:effectExtent l="0" t="0" r="0" b="0"/>
+            <wp:docPr id="29" name="Picture 29"/>
+            <wp:cNvGraphicFramePr>
+              <a:graphicFrameLocks xmlns:a="http://schemas.openxmlformats.org/drawingml/2006/main" noChangeAspect="1"/>
+            </wp:cNvGraphicFramePr>
+            <a:graphic xmlns:a="http://schemas.openxmlformats.org/drawingml/2006/main">
+              <a:graphicData uri="http://schemas.openxmlformats.org/drawingml/2006/picture">
+                <pic:pic xmlns:pic="http://schemas.openxmlformats.org/drawingml/2006/picture">
+                  <pic:nvPicPr>
+                    <pic:cNvPr id="1" name=""/>
+                    <pic:cNvPicPr/>
+                  </pic:nvPicPr>
+                  <pic:blipFill>
+                    <a:blip r:embed="rId88"/>
+                    <a:stretch>
+                      <a:fillRect/>
+                    </a:stretch>
+                  </pic:blipFill>
+                  <pic:spPr>
+                    <a:xfrm>
+                      <a:off x="0" y="0"/>
                       <a:ext cx="6120130" cy="540385"/>
                     </a:xfrm>
                     <a:prstGeom prst="rect">
@@ -20167,6 +21090,7 @@
                 <w:sz w:val="28"/>
                 <w:szCs w:val="28"/>
               </w:rPr>
+              <w:lastRenderedPageBreak/>
               <w:t>Tester</w:t>
             </w:r>
           </w:p>
@@ -20287,7 +21211,6 @@
                 <w:sz w:val="28"/>
                 <w:szCs w:val="28"/>
               </w:rPr>
-              <w:lastRenderedPageBreak/>
               <w:t>Risultato atteso</w:t>
             </w:r>
           </w:p>
@@ -21287,6 +22210,7 @@
                 <w:sz w:val="28"/>
                 <w:szCs w:val="28"/>
               </w:rPr>
+              <w:lastRenderedPageBreak/>
               <w:t>Anomalie</w:t>
             </w:r>
           </w:p>
@@ -23624,6 +24548,127 @@
     </w:lvl>
   </w:abstractNum>
   <w:abstractNum w:abstractNumId="15" w15:restartNumberingAfterBreak="0">
+    <w:nsid w:val="6C7D3497"/>
+    <w:multiLevelType w:val="multilevel"/>
+    <w:tmpl w:val="B4300870"/>
+    <w:lvl w:ilvl="0">
+      <w:start w:val="1"/>
+      <w:numFmt w:val="decimal"/>
+      <w:lvlText w:val="%1."/>
+      <w:lvlJc w:val="left"/>
+      <w:pPr>
+        <w:ind w:left="760" w:hanging="400"/>
+      </w:pPr>
+      <w:rPr>
+        <w:rFonts w:hint="default"/>
+      </w:rPr>
+    </w:lvl>
+    <w:lvl w:ilvl="1">
+      <w:start w:val="2"/>
+      <w:numFmt w:val="decimal"/>
+      <w:isLgl/>
+      <w:lvlText w:val="%1.%2"/>
+      <w:lvlJc w:val="left"/>
+      <w:pPr>
+        <w:ind w:left="936" w:hanging="576"/>
+      </w:pPr>
+      <w:rPr>
+        <w:rFonts w:hint="default"/>
+      </w:rPr>
+    </w:lvl>
+    <w:lvl w:ilvl="2">
+      <w:start w:val="1"/>
+      <w:numFmt w:val="decimal"/>
+      <w:isLgl/>
+      <w:lvlText w:val="%1.%2.%3"/>
+      <w:lvlJc w:val="left"/>
+      <w:pPr>
+        <w:ind w:left="1429" w:hanging="720"/>
+      </w:pPr>
+      <w:rPr>
+        <w:rFonts w:hint="default"/>
+      </w:rPr>
+    </w:lvl>
+    <w:lvl w:ilvl="3">
+      <w:start w:val="1"/>
+      <w:numFmt w:val="decimal"/>
+      <w:isLgl/>
+      <w:lvlText w:val="%1.%2.%3.%4"/>
+      <w:lvlJc w:val="left"/>
+      <w:pPr>
+        <w:ind w:left="1440" w:hanging="1080"/>
+      </w:pPr>
+      <w:rPr>
+        <w:rFonts w:hint="default"/>
+      </w:rPr>
+    </w:lvl>
+    <w:lvl w:ilvl="4">
+      <w:start w:val="1"/>
+      <w:numFmt w:val="decimal"/>
+      <w:isLgl/>
+      <w:lvlText w:val="%1.%2.%3.%4.%5"/>
+      <w:lvlJc w:val="left"/>
+      <w:pPr>
+        <w:ind w:left="1440" w:hanging="1080"/>
+      </w:pPr>
+      <w:rPr>
+        <w:rFonts w:hint="default"/>
+      </w:rPr>
+    </w:lvl>
+    <w:lvl w:ilvl="5">
+      <w:start w:val="1"/>
+      <w:numFmt w:val="decimal"/>
+      <w:isLgl/>
+      <w:lvlText w:val="%1.%2.%3.%4.%5.%6"/>
+      <w:lvlJc w:val="left"/>
+      <w:pPr>
+        <w:ind w:left="1800" w:hanging="1440"/>
+      </w:pPr>
+      <w:rPr>
+        <w:rFonts w:hint="default"/>
+      </w:rPr>
+    </w:lvl>
+    <w:lvl w:ilvl="6">
+      <w:start w:val="1"/>
+      <w:numFmt w:val="decimal"/>
+      <w:isLgl/>
+      <w:lvlText w:val="%1.%2.%3.%4.%5.%6.%7"/>
+      <w:lvlJc w:val="left"/>
+      <w:pPr>
+        <w:ind w:left="1800" w:hanging="1440"/>
+      </w:pPr>
+      <w:rPr>
+        <w:rFonts w:hint="default"/>
+      </w:rPr>
+    </w:lvl>
+    <w:lvl w:ilvl="7">
+      <w:start w:val="1"/>
+      <w:numFmt w:val="decimal"/>
+      <w:isLgl/>
+      <w:lvlText w:val="%1.%2.%3.%4.%5.%6.%7.%8"/>
+      <w:lvlJc w:val="left"/>
+      <w:pPr>
+        <w:ind w:left="2160" w:hanging="1800"/>
+      </w:pPr>
+      <w:rPr>
+        <w:rFonts w:hint="default"/>
+      </w:rPr>
+    </w:lvl>
+    <w:lvl w:ilvl="8">
+      <w:start w:val="1"/>
+      <w:numFmt w:val="decimal"/>
+      <w:isLgl/>
+      <w:lvlText w:val="%1.%2.%3.%4.%5.%6.%7.%8.%9"/>
+      <w:lvlJc w:val="left"/>
+      <w:pPr>
+        <w:ind w:left="2520" w:hanging="2160"/>
+      </w:pPr>
+      <w:rPr>
+        <w:rFonts w:hint="default"/>
+      </w:rPr>
+    </w:lvl>
+  </w:abstractNum>
+  <w:abstractNum w:abstractNumId="16" w15:restartNumberingAfterBreak="0">
     <w:nsid w:val="75E40DAF"/>
     <w:multiLevelType w:val="hybridMultilevel"/>
     <w:tmpl w:val="4710A10C"/>
@@ -23712,7 +24757,7 @@
       </w:pPr>
     </w:lvl>
   </w:abstractNum>
-  <w:abstractNum w:abstractNumId="16" w15:restartNumberingAfterBreak="0">
+  <w:abstractNum w:abstractNumId="17" w15:restartNumberingAfterBreak="0">
     <w:nsid w:val="77A41E97"/>
     <w:multiLevelType w:val="multilevel"/>
     <w:tmpl w:val="8BE2EA06"/>
@@ -23936,13 +24981,16 @@
     <w:abstractNumId w:val="7"/>
   </w:num>
   <w:num w:numId="17" w16cid:durableId="201484079">
-    <w:abstractNumId w:val="16"/>
+    <w:abstractNumId w:val="17"/>
   </w:num>
   <w:num w:numId="18" w16cid:durableId="875235392">
-    <w:abstractNumId w:val="15"/>
+    <w:abstractNumId w:val="16"/>
   </w:num>
   <w:num w:numId="19" w16cid:durableId="616986892">
     <w:abstractNumId w:val="0"/>
+  </w:num>
+  <w:num w:numId="20" w16cid:durableId="940181018">
+    <w:abstractNumId w:val="15"/>
   </w:num>
 </w:numbering>
 </file>

</xml_diff>